<commit_message>
Modified the addend for btp305 and sep101.
</commit_message>
<xml_diff>
--- a/btp305/BTP305 MASTER.docx
+++ b/btp305/BTP305 MASTER.docx
@@ -1,6 +1,6 @@
 
 <file path=word/document.xml><?xml version="1.0" encoding="utf-8"?>
-<w:document xmlns:wpc="http://schemas.microsoft.com/office/word/2010/wordprocessingCanvas" xmlns:cx="http://schemas.microsoft.com/office/drawing/2014/chartex" xmlns:cx1="http://schemas.microsoft.com/office/drawing/2015/9/8/chartex" xmlns:cx2="http://schemas.microsoft.com/office/drawing/2015/10/21/chartex" xmlns:cx3="http://schemas.microsoft.com/office/drawing/2016/5/9/chartex" xmlns:cx4="http://schemas.microsoft.com/office/drawing/2016/5/10/chartex" xmlns:cx5="http://schemas.microsoft.com/office/drawing/2016/5/11/chartex" xmlns:cx6="http://schemas.microsoft.com/office/drawing/2016/5/12/chartex" xmlns:cx7="http://schemas.microsoft.com/office/drawing/2016/5/13/chartex" xmlns:cx8="http://schemas.microsoft.com/office/drawing/2016/5/14/chartex" xmlns:mc="http://schemas.openxmlformats.org/markup-compatibility/2006" xmlns:aink="http://schemas.microsoft.com/office/drawing/2016/ink" xmlns:am3d="http://schemas.microsoft.com/office/drawing/2017/model3d" xmlns:o="urn:schemas-microsoft-com:office:office" xmlns:r="http://schemas.openxmlformats.org/officeDocument/2006/relationships" xmlns:m="http://schemas.openxmlformats.org/officeDocument/2006/math" xmlns:v="urn:schemas-microsoft-com:vml" xmlns:wp14="http://schemas.microsoft.com/office/word/2010/wordprocessingDrawing" xmlns:wp="http://schemas.openxmlformats.org/drawingml/2006/wordprocessingDrawing" xmlns:w10="urn:schemas-microsoft-com:office:word" xmlns:w="http://schemas.openxmlformats.org/wordprocessingml/2006/main" xmlns:w14="http://schemas.microsoft.com/office/word/2010/wordml" xmlns:w15="http://schemas.microsoft.com/office/word/2012/wordml" xmlns:w16cex="http://schemas.microsoft.com/office/word/2018/wordml/cex" xmlns:w16cid="http://schemas.microsoft.com/office/word/2016/wordml/cid" xmlns:w16="http://schemas.microsoft.com/office/word/2018/wordml" xmlns:w16sdtdh="http://schemas.microsoft.com/office/word/2020/wordml/sdtdatahash" xmlns:w16se="http://schemas.microsoft.com/office/word/2015/wordml/symex" xmlns:wpg="http://schemas.microsoft.com/office/word/2010/wordprocessingGroup" xmlns:wpi="http://schemas.microsoft.com/office/word/2010/wordprocessingInk" xmlns:wne="http://schemas.microsoft.com/office/word/2006/wordml" xmlns:wps="http://schemas.microsoft.com/office/word/2010/wordprocessingShape" mc:Ignorable="w14 w15 w16se w16cid w16 w16cex w16sdtdh wp14">
+<w:document xmlns:wpc="http://schemas.microsoft.com/office/word/2010/wordprocessingCanvas" xmlns:cx="http://schemas.microsoft.com/office/drawing/2014/chartex" xmlns:cx1="http://schemas.microsoft.com/office/drawing/2015/9/8/chartex" xmlns:cx2="http://schemas.microsoft.com/office/drawing/2015/10/21/chartex" xmlns:cx3="http://schemas.microsoft.com/office/drawing/2016/5/9/chartex" xmlns:cx4="http://schemas.microsoft.com/office/drawing/2016/5/10/chartex" xmlns:cx5="http://schemas.microsoft.com/office/drawing/2016/5/11/chartex" xmlns:cx6="http://schemas.microsoft.com/office/drawing/2016/5/12/chartex" xmlns:cx7="http://schemas.microsoft.com/office/drawing/2016/5/13/chartex" xmlns:cx8="http://schemas.microsoft.com/office/drawing/2016/5/14/chartex" xmlns:mc="http://schemas.openxmlformats.org/markup-compatibility/2006" xmlns:aink="http://schemas.microsoft.com/office/drawing/2016/ink" xmlns:am3d="http://schemas.microsoft.com/office/drawing/2017/model3d" xmlns:o="urn:schemas-microsoft-com:office:office" xmlns:oel="http://schemas.microsoft.com/office/2019/extlst" xmlns:r="http://schemas.openxmlformats.org/officeDocument/2006/relationships" xmlns:m="http://schemas.openxmlformats.org/officeDocument/2006/math" xmlns:v="urn:schemas-microsoft-com:vml" xmlns:wp14="http://schemas.microsoft.com/office/word/2010/wordprocessingDrawing" xmlns:wp="http://schemas.openxmlformats.org/drawingml/2006/wordprocessingDrawing" xmlns:w10="urn:schemas-microsoft-com:office:word" xmlns:w="http://schemas.openxmlformats.org/wordprocessingml/2006/main" xmlns:w14="http://schemas.microsoft.com/office/word/2010/wordml" xmlns:w15="http://schemas.microsoft.com/office/word/2012/wordml" xmlns:w16cex="http://schemas.microsoft.com/office/word/2018/wordml/cex" xmlns:w16cid="http://schemas.microsoft.com/office/word/2016/wordml/cid" xmlns:w16="http://schemas.microsoft.com/office/word/2018/wordml" xmlns:w16sdtdh="http://schemas.microsoft.com/office/word/2020/wordml/sdtdatahash" xmlns:w16se="http://schemas.microsoft.com/office/word/2015/wordml/symex" xmlns:wpg="http://schemas.microsoft.com/office/word/2010/wordprocessingGroup" xmlns:wpi="http://schemas.microsoft.com/office/word/2010/wordprocessingInk" xmlns:wne="http://schemas.microsoft.com/office/word/2006/wordml" xmlns:wps="http://schemas.microsoft.com/office/word/2010/wordprocessingShape" mc:Ignorable="w14 w15 w16se w16cid w16 w16cex w16sdtdh wp14">
   <w:body>
     <w:p>
       <w:pPr>
@@ -15,6 +15,7 @@
       <w:r>
         <w:rPr>
           <w:noProof/>
+          <w:lang w:val="en-CA" w:eastAsia="en-CA"/>
         </w:rPr>
         <w:drawing>
           <wp:inline distT="0" distB="0" distL="0" distR="0" wp14:anchorId="6709E272" wp14:editId="78390E1A">
@@ -89,6 +90,7 @@
       <w:r>
         <w:rPr>
           <w:noProof/>
+          <w:lang w:val="en-CA" w:eastAsia="en-CA"/>
         </w:rPr>
         <mc:AlternateContent>
           <mc:Choice Requires="wpg">
@@ -186,7 +188,6 @@
         <w:ind w:left="-5"/>
         <w:rPr>
           <w:rFonts w:ascii="Arial" w:eastAsia="Arial" w:hAnsi="Arial" w:cs="Arial"/>
-          <w:b/>
           <w:sz w:val="24"/>
           <w:szCs w:val="24"/>
         </w:rPr>
@@ -224,7 +225,16 @@
           <w:sz w:val="24"/>
           <w:szCs w:val="24"/>
         </w:rPr>
-        <w:t xml:space="preserve"> 2021</w:t>
+        <w:t xml:space="preserve"> 202</w:t>
+      </w:r>
+      <w:r>
+        <w:rPr>
+          <w:rFonts w:ascii="Arial" w:eastAsia="Arial" w:hAnsi="Arial" w:cs="Arial"/>
+          <w:b/>
+          <w:sz w:val="24"/>
+          <w:szCs w:val="24"/>
+        </w:rPr>
+        <w:t>2</w:t>
       </w:r>
       <w:r>
         <w:rPr>
@@ -315,16 +325,34 @@
           <w:sz w:val="24"/>
           <w:szCs w:val="24"/>
         </w:rPr>
-        <w:t xml:space="preserve">: </w:t>
+        <w:t>:</w:t>
+      </w:r>
+      <w:r>
+        <w:rPr>
+          <w:rFonts w:ascii="Arial" w:eastAsia="Arial" w:hAnsi="Arial" w:cs="Arial"/>
+          <w:sz w:val="24"/>
+          <w:szCs w:val="24"/>
+        </w:rPr>
+        <w:t xml:space="preserve"> </w:t>
+      </w:r>
+      <w:r>
+        <w:rPr>
+          <w:rFonts w:ascii="Arial" w:eastAsia="Arial" w:hAnsi="Arial" w:cs="Arial"/>
+          <w:sz w:val="24"/>
+          <w:szCs w:val="24"/>
+        </w:rPr>
+        <w:t xml:space="preserve"> </w:t>
       </w:r>
       <w:r>
         <w:rPr>
           <w:rFonts w:ascii="Arial" w:eastAsia="Arial" w:hAnsi="Arial" w:cs="Arial"/>
           <w:b/>
-          <w:sz w:val="24"/>
-          <w:szCs w:val="24"/>
-        </w:rPr>
-        <w:t>NBB</w:t>
+          <w:bCs/>
+          <w:color w:val="auto"/>
+          <w:sz w:val="24"/>
+          <w:szCs w:val="24"/>
+        </w:rPr>
+        <w:t>B</w:t>
       </w:r>
     </w:p>
     <w:p>
@@ -387,8 +415,17 @@
       <w:r>
         <w:rPr>
           <w:rFonts w:ascii="Arial" w:eastAsia="Arial" w:hAnsi="Arial" w:cs="Arial"/>
+          <w:sz w:val="24"/>
+          <w:szCs w:val="24"/>
+        </w:rPr>
+        <w:t xml:space="preserve"> </w:t>
+      </w:r>
+      <w:r>
+        <w:rPr>
+          <w:rFonts w:ascii="Arial" w:eastAsia="Arial" w:hAnsi="Arial" w:cs="Arial"/>
           <w:b/>
           <w:bCs/>
+          <w:color w:val="auto"/>
           <w:sz w:val="24"/>
           <w:szCs w:val="24"/>
         </w:rPr>
@@ -433,7 +470,6 @@
           <w:b/>
           <w:sz w:val="24"/>
           <w:szCs w:val="24"/>
-          <w:lang w:val="fr-FR"/>
         </w:rPr>
       </w:pPr>
       <w:r>
@@ -441,22 +477,29 @@
           <w:rFonts w:ascii="Arial" w:eastAsia="Arial" w:hAnsi="Arial" w:cs="Arial"/>
           <w:sz w:val="24"/>
           <w:szCs w:val="24"/>
-          <w:lang w:val="fr-FR"/>
-        </w:rPr>
-        <w:t xml:space="preserve">E-mail:  </w:t>
-      </w:r>
+        </w:rPr>
+        <w:t xml:space="preserve">E-mail: </w:t>
+      </w:r>
+      <w:r>
+        <w:rPr>
+          <w:rFonts w:ascii="Arial" w:eastAsia="Arial" w:hAnsi="Arial" w:cs="Arial"/>
+          <w:sz w:val="24"/>
+          <w:szCs w:val="24"/>
+        </w:rPr>
+        <w:t xml:space="preserve"> </w:t>
+      </w:r>
+      <w:bookmarkStart w:id="0" w:name="_Hlk70435283"/>
       <w:r>
         <w:rPr>
           <w:rFonts w:ascii="Arial" w:eastAsia="Arial" w:hAnsi="Arial" w:cs="Arial"/>
           <w:b/>
           <w:bCs/>
-          <w:sz w:val="24"/>
-          <w:szCs w:val="24"/>
-          <w:lang w:val="fr-FR"/>
+          <w:color w:val="auto"/>
+          <w:sz w:val="24"/>
+          <w:szCs w:val="24"/>
         </w:rPr>
         <w:t>miguel.watler</w:t>
       </w:r>
-      <w:bookmarkStart w:id="0" w:name="_Hlk70435283"/>
       <w:r>
         <w:rPr>
           <w:rFonts w:ascii="Arial" w:eastAsia="Arial" w:hAnsi="Arial" w:cs="Arial"/>
@@ -464,7 +507,6 @@
           <w:bCs/>
           <w:sz w:val="24"/>
           <w:szCs w:val="24"/>
-          <w:lang w:val="fr-FR"/>
         </w:rPr>
         <w:t>@senecacollege.ca</w:t>
       </w:r>
@@ -475,7 +517,6 @@
           <w:b/>
           <w:sz w:val="24"/>
           <w:szCs w:val="24"/>
-          <w:lang w:val="fr-FR"/>
         </w:rPr>
         <w:tab/>
       </w:r>
@@ -484,7 +525,6 @@
           <w:rFonts w:ascii="Arial" w:eastAsia="Arial" w:hAnsi="Arial" w:cs="Arial"/>
           <w:sz w:val="24"/>
           <w:szCs w:val="24"/>
-          <w:lang w:val="fr-FR"/>
         </w:rPr>
         <w:t>Ext</w:t>
       </w:r>
@@ -494,7 +534,6 @@
           <w:b/>
           <w:sz w:val="24"/>
           <w:szCs w:val="24"/>
-          <w:lang w:val="fr-FR"/>
         </w:rPr>
         <w:t>.</w:t>
       </w:r>
@@ -505,6 +544,7 @@
         <w:ind w:left="5" w:hanging="10"/>
         <w:rPr>
           <w:rFonts w:ascii="Arial" w:hAnsi="Arial" w:cs="Arial"/>
+          <w:color w:val="auto"/>
           <w:sz w:val="24"/>
           <w:szCs w:val="24"/>
         </w:rPr>
@@ -524,16 +564,34 @@
           <w:sz w:val="24"/>
           <w:szCs w:val="24"/>
         </w:rPr>
-        <w:t xml:space="preserve">: </w:t>
+        <w:t>:</w:t>
+      </w:r>
+      <w:r>
+        <w:rPr>
+          <w:rFonts w:ascii="Arial" w:eastAsia="Arial" w:hAnsi="Arial" w:cs="Arial"/>
+          <w:sz w:val="24"/>
+          <w:szCs w:val="24"/>
+        </w:rPr>
+        <w:t xml:space="preserve"> </w:t>
+      </w:r>
+      <w:r>
+        <w:rPr>
+          <w:rFonts w:ascii="Arial" w:eastAsia="Arial" w:hAnsi="Arial" w:cs="Arial"/>
+          <w:sz w:val="24"/>
+          <w:szCs w:val="24"/>
+        </w:rPr>
+        <w:t xml:space="preserve"> </w:t>
       </w:r>
       <w:r>
         <w:rPr>
           <w:rFonts w:ascii="Arial" w:eastAsia="Arial" w:hAnsi="Arial" w:cs="Arial"/>
           <w:b/>
-          <w:sz w:val="24"/>
-          <w:szCs w:val="24"/>
-        </w:rPr>
-        <w:t>Mondays, Wednesdays 9:50am-11:35am</w:t>
+          <w:bCs/>
+          <w:color w:val="auto"/>
+          <w:sz w:val="24"/>
+          <w:szCs w:val="24"/>
+        </w:rPr>
+        <w:t>Tuesdays &amp; Thursday 9:50am-11:35am</w:t>
       </w:r>
     </w:p>
     <w:p>
@@ -878,7 +936,7 @@
     </w:p>
     <w:tbl>
       <w:tblPr>
-        <w:tblW w:w="8505" w:type="dxa"/>
+        <w:tblW w:w="8930" w:type="dxa"/>
         <w:tblInd w:w="418" w:type="dxa"/>
         <w:tblBorders>
           <w:top w:val="outset" w:sz="6" w:space="0" w:color="auto"/>
@@ -898,7 +956,7 @@
       <w:tblGrid>
         <w:gridCol w:w="3827"/>
         <w:gridCol w:w="803"/>
-        <w:gridCol w:w="3875"/>
+        <w:gridCol w:w="4300"/>
       </w:tblGrid>
       <w:tr>
         <w:tc>
@@ -994,13 +1052,24 @@
                 <w:sz w:val="24"/>
                 <w:szCs w:val="24"/>
               </w:rPr>
-              <w:t>0%</w:t>
-            </w:r>
-          </w:p>
-        </w:tc>
-        <w:tc>
-          <w:tcPr>
-            <w:tcW w:w="3875" w:type="dxa"/>
+              <w:t>5</w:t>
+            </w:r>
+            <w:r>
+              <w:rPr>
+                <w:rFonts w:ascii="Arial" w:eastAsia="Times New Roman" w:hAnsi="Arial" w:cs="Arial"/>
+                <w:b/>
+                <w:bCs/>
+                <w:color w:val="795500"/>
+                <w:sz w:val="24"/>
+                <w:szCs w:val="24"/>
+              </w:rPr>
+              <w:t>%</w:t>
+            </w:r>
+          </w:p>
+        </w:tc>
+        <w:tc>
+          <w:tcPr>
+            <w:tcW w:w="4300" w:type="dxa"/>
             <w:tcBorders>
               <w:top w:val="outset" w:sz="6" w:space="0" w:color="auto"/>
               <w:left w:val="outset" w:sz="6" w:space="0" w:color="auto"/>
@@ -1054,7 +1123,7 @@
                 <w:sz w:val="24"/>
                 <w:szCs w:val="24"/>
               </w:rPr>
-              <w:t>2</w:t>
+              <w:t>3</w:t>
             </w:r>
             <w:r>
               <w:rPr>
@@ -1063,7 +1132,7 @@
                 <w:sz w:val="24"/>
                 <w:szCs w:val="24"/>
               </w:rPr>
-              <w:t>.5%ea)</w:t>
+              <w:t>.</w:t>
             </w:r>
             <w:r>
               <w:rPr>
@@ -1072,7 +1141,7 @@
                 <w:sz w:val="24"/>
                 <w:szCs w:val="24"/>
               </w:rPr>
-              <w:t xml:space="preserve"> </w:t>
+              <w:t>12</w:t>
             </w:r>
             <w:r>
               <w:rPr>
@@ -1081,7 +1150,70 @@
                 <w:sz w:val="24"/>
                 <w:szCs w:val="24"/>
               </w:rPr>
+              <w:t>5%</w:t>
+            </w:r>
+            <w:r>
+              <w:rPr>
+                <w:rFonts w:ascii="Arial" w:eastAsia="Times New Roman" w:hAnsi="Arial" w:cs="Arial"/>
+                <w:color w:val="333333"/>
+                <w:sz w:val="24"/>
+                <w:szCs w:val="24"/>
+              </w:rPr>
+              <w:t xml:space="preserve"> </w:t>
+            </w:r>
+            <w:r>
+              <w:rPr>
+                <w:rFonts w:ascii="Arial" w:eastAsia="Times New Roman" w:hAnsi="Arial" w:cs="Arial"/>
+                <w:color w:val="333333"/>
+                <w:sz w:val="24"/>
+                <w:szCs w:val="24"/>
+              </w:rPr>
+              <w:t>ea</w:t>
+            </w:r>
+            <w:r>
+              <w:rPr>
+                <w:rFonts w:ascii="Arial" w:eastAsia="Times New Roman" w:hAnsi="Arial" w:cs="Arial"/>
+                <w:color w:val="333333"/>
+                <w:sz w:val="24"/>
+                <w:szCs w:val="24"/>
+              </w:rPr>
+              <w:t>ch</w:t>
+            </w:r>
+            <w:r>
+              <w:rPr>
+                <w:rFonts w:ascii="Arial" w:eastAsia="Times New Roman" w:hAnsi="Arial" w:cs="Arial"/>
+                <w:color w:val="333333"/>
+                <w:sz w:val="24"/>
+                <w:szCs w:val="24"/>
+              </w:rPr>
+              <w:t>)</w:t>
+            </w:r>
+            <w:r>
+              <w:rPr>
+                <w:rFonts w:ascii="Arial" w:eastAsia="Times New Roman" w:hAnsi="Arial" w:cs="Arial"/>
+                <w:color w:val="333333"/>
+                <w:sz w:val="24"/>
+                <w:szCs w:val="24"/>
+              </w:rPr>
+              <w:t xml:space="preserve"> </w:t>
+            </w:r>
+            <w:r>
+              <w:rPr>
+                <w:rFonts w:ascii="Arial" w:eastAsia="Times New Roman" w:hAnsi="Arial" w:cs="Arial"/>
+                <w:color w:val="333333"/>
+                <w:sz w:val="24"/>
+                <w:szCs w:val="24"/>
+              </w:rPr>
               <w:t xml:space="preserve">out of </w:t>
+            </w:r>
+            <w:r>
+              <w:rPr>
+                <w:rFonts w:ascii="Arial" w:eastAsia="Times New Roman" w:hAnsi="Arial" w:cs="Arial"/>
+                <w:color w:val="333333"/>
+                <w:sz w:val="24"/>
+                <w:szCs w:val="24"/>
+              </w:rPr>
+              <w:t xml:space="preserve">min. </w:t>
             </w:r>
             <w:r>
               <w:rPr>
@@ -1178,7 +1310,7 @@
                 <w:sz w:val="24"/>
                 <w:szCs w:val="24"/>
               </w:rPr>
-              <w:t>20</w:t>
+              <w:t>15</w:t>
             </w:r>
             <w:r>
               <w:rPr>
@@ -1195,7 +1327,7 @@
         </w:tc>
         <w:tc>
           <w:tcPr>
-            <w:tcW w:w="3875" w:type="dxa"/>
+            <w:tcW w:w="4300" w:type="dxa"/>
             <w:tcBorders>
               <w:top w:val="outset" w:sz="6" w:space="0" w:color="auto"/>
               <w:left w:val="outset" w:sz="6" w:space="0" w:color="auto"/>
@@ -1306,7 +1438,7 @@
         </w:tc>
         <w:tc>
           <w:tcPr>
-            <w:tcW w:w="3875" w:type="dxa"/>
+            <w:tcW w:w="4300" w:type="dxa"/>
             <w:tcBorders>
               <w:top w:val="outset" w:sz="6" w:space="0" w:color="auto"/>
               <w:left w:val="outset" w:sz="6" w:space="0" w:color="auto"/>
@@ -1342,7 +1474,7 @@
                 <w:sz w:val="24"/>
                 <w:szCs w:val="24"/>
               </w:rPr>
-              <w:t xml:space="preserve"> (@1.875%ea)</w:t>
+              <w:t xml:space="preserve"> (@1.875%</w:t>
             </w:r>
             <w:r>
               <w:rPr>
@@ -1351,7 +1483,52 @@
                 <w:sz w:val="24"/>
                 <w:szCs w:val="24"/>
               </w:rPr>
+              <w:t xml:space="preserve"> </w:t>
+            </w:r>
+            <w:r>
+              <w:rPr>
+                <w:rFonts w:ascii="Arial" w:eastAsia="Times New Roman" w:hAnsi="Arial" w:cs="Arial"/>
+                <w:color w:val="333333"/>
+                <w:sz w:val="24"/>
+                <w:szCs w:val="24"/>
+              </w:rPr>
+              <w:t>ea</w:t>
+            </w:r>
+            <w:r>
+              <w:rPr>
+                <w:rFonts w:ascii="Arial" w:eastAsia="Times New Roman" w:hAnsi="Arial" w:cs="Arial"/>
+                <w:color w:val="333333"/>
+                <w:sz w:val="24"/>
+                <w:szCs w:val="24"/>
+              </w:rPr>
+              <w:t>ch</w:t>
+            </w:r>
+            <w:r>
+              <w:rPr>
+                <w:rFonts w:ascii="Arial" w:eastAsia="Times New Roman" w:hAnsi="Arial" w:cs="Arial"/>
+                <w:color w:val="333333"/>
+                <w:sz w:val="24"/>
+                <w:szCs w:val="24"/>
+              </w:rPr>
+              <w:t>)</w:t>
+            </w:r>
+            <w:r>
+              <w:rPr>
+                <w:rFonts w:ascii="Arial" w:eastAsia="Times New Roman" w:hAnsi="Arial" w:cs="Arial"/>
+                <w:color w:val="333333"/>
+                <w:sz w:val="24"/>
+                <w:szCs w:val="24"/>
+              </w:rPr>
               <w:t xml:space="preserve"> out of </w:t>
+            </w:r>
+            <w:r>
+              <w:rPr>
+                <w:rFonts w:ascii="Arial" w:eastAsia="Times New Roman" w:hAnsi="Arial" w:cs="Arial"/>
+                <w:color w:val="333333"/>
+                <w:sz w:val="24"/>
+                <w:szCs w:val="24"/>
+              </w:rPr>
+              <w:t xml:space="preserve">min. </w:t>
             </w:r>
             <w:r>
               <w:rPr>
@@ -1412,25 +1589,7 @@
                 <w:sz w:val="24"/>
                 <w:szCs w:val="24"/>
               </w:rPr>
-              <w:t xml:space="preserve"> #1 (</w:t>
-            </w:r>
-            <w:r>
-              <w:rPr>
-                <w:rFonts w:ascii="Arial" w:eastAsia="Times New Roman" w:hAnsi="Arial" w:cs="Arial"/>
-                <w:color w:val="7030A0"/>
-                <w:sz w:val="24"/>
-                <w:szCs w:val="24"/>
-              </w:rPr>
-              <w:t xml:space="preserve">Multipart </w:t>
-            </w:r>
-            <w:r>
-              <w:rPr>
-                <w:rFonts w:ascii="Arial" w:eastAsia="Times New Roman" w:hAnsi="Arial" w:cs="Arial"/>
-                <w:color w:val="7030A0"/>
-                <w:sz w:val="24"/>
-                <w:szCs w:val="24"/>
-              </w:rPr>
-              <w:t>Midterm Test)</w:t>
+              <w:t xml:space="preserve"> #1</w:t>
             </w:r>
           </w:p>
         </w:tc>
@@ -1492,7 +1651,7 @@
         </w:tc>
         <w:tc>
           <w:tcPr>
-            <w:tcW w:w="3875" w:type="dxa"/>
+            <w:tcW w:w="4300" w:type="dxa"/>
             <w:tcBorders>
               <w:top w:val="outset" w:sz="6" w:space="0" w:color="auto"/>
               <w:left w:val="outset" w:sz="6" w:space="0" w:color="auto"/>
@@ -1552,34 +1711,7 @@
                 <w:sz w:val="24"/>
                 <w:szCs w:val="24"/>
               </w:rPr>
-              <w:t>Test #2 (</w:t>
-            </w:r>
-            <w:r>
-              <w:rPr>
-                <w:rFonts w:ascii="Arial" w:eastAsia="Times New Roman" w:hAnsi="Arial" w:cs="Arial"/>
-                <w:color w:val="C00000"/>
-                <w:sz w:val="24"/>
-                <w:szCs w:val="24"/>
-              </w:rPr>
-              <w:t xml:space="preserve">Multipart </w:t>
-            </w:r>
-            <w:r>
-              <w:rPr>
-                <w:rFonts w:ascii="Arial" w:eastAsia="Times New Roman" w:hAnsi="Arial" w:cs="Arial"/>
-                <w:color w:val="C00000"/>
-                <w:sz w:val="24"/>
-                <w:szCs w:val="24"/>
-              </w:rPr>
-              <w:t xml:space="preserve">Final </w:t>
-            </w:r>
-            <w:r>
-              <w:rPr>
-                <w:rFonts w:ascii="Arial" w:eastAsia="Times New Roman" w:hAnsi="Arial" w:cs="Arial"/>
-                <w:color w:val="C00000"/>
-                <w:sz w:val="24"/>
-                <w:szCs w:val="24"/>
-              </w:rPr>
-              <w:t>Test)</w:t>
+              <w:t>Test #2</w:t>
             </w:r>
           </w:p>
         </w:tc>
@@ -1652,7 +1784,7 @@
         </w:tc>
         <w:tc>
           <w:tcPr>
-            <w:tcW w:w="3875" w:type="dxa"/>
+            <w:tcW w:w="4300" w:type="dxa"/>
             <w:tcBorders>
               <w:top w:val="outset" w:sz="6" w:space="0" w:color="auto"/>
               <w:left w:val="outset" w:sz="6" w:space="0" w:color="auto"/>
@@ -2003,6 +2135,133 @@
       </w:pPr>
       <w:r>
         <w:lastRenderedPageBreak/>
+        <w:t>Copyright and Academic Integrity</w:t>
+      </w:r>
+    </w:p>
+    <w:p>
+      <w:pPr>
+        <w:jc w:val="both"/>
+        <w:rPr>
+          <w:rFonts w:ascii="Arial" w:hAnsi="Arial" w:cs="Arial"/>
+          <w:color w:val="auto"/>
+          <w:sz w:val="24"/>
+          <w:szCs w:val="24"/>
+        </w:rPr>
+      </w:pPr>
+      <w:r>
+        <w:rPr>
+          <w:rFonts w:ascii="Arial" w:hAnsi="Arial" w:cs="Arial"/>
+          <w:color w:val="auto"/>
+          <w:sz w:val="24"/>
+          <w:szCs w:val="24"/>
+        </w:rPr>
+        <w:t>Most of the materials posted in this course are protected by copyright. It is a violation of Canada's Copyright Act and </w:t>
+      </w:r>
+      <w:hyperlink r:id="rId11" w:history="1">
+        <w:r>
+          <w:rPr>
+            <w:rStyle w:val="Hyperlink"/>
+            <w:rFonts w:ascii="Arial" w:hAnsi="Arial" w:cs="Arial"/>
+            <w:sz w:val="24"/>
+            <w:szCs w:val="24"/>
+          </w:rPr>
+          <w:t>Seneca's Copyright Policy</w:t>
+        </w:r>
+      </w:hyperlink>
+      <w:r>
+        <w:rPr>
+          <w:rFonts w:ascii="Arial" w:hAnsi="Arial" w:cs="Arial"/>
+          <w:color w:val="auto"/>
+          <w:sz w:val="24"/>
+          <w:szCs w:val="24"/>
+        </w:rPr>
+        <w:t xml:space="preserve"> </w:t>
+      </w:r>
+      <w:r>
+        <w:rPr>
+          <w:rFonts w:ascii="Arial" w:hAnsi="Arial" w:cs="Arial"/>
+          <w:b/>
+          <w:color w:val="auto"/>
+          <w:sz w:val="24"/>
+          <w:szCs w:val="24"/>
+        </w:rPr>
+        <w:t>to share, post, and/or upload course material in part or in whole</w:t>
+      </w:r>
+      <w:r>
+        <w:rPr>
+          <w:rFonts w:ascii="Arial" w:hAnsi="Arial" w:cs="Arial"/>
+          <w:color w:val="auto"/>
+          <w:sz w:val="24"/>
+          <w:szCs w:val="24"/>
+        </w:rPr>
+        <w:t> without the permission of the copyright owner. This includes posting materials to third-party file-sharing sites such as assignment-sharing or homework help sites. Course material includes teaching material, assignment questions, tests, and presentations created by faculty, other members of the Seneca community, or other copyright owners.</w:t>
+      </w:r>
+    </w:p>
+    <w:p>
+      <w:pPr>
+        <w:jc w:val="both"/>
+        <w:rPr>
+          <w:rFonts w:ascii="Arial" w:hAnsi="Arial" w:cs="Arial"/>
+          <w:color w:val="auto"/>
+          <w:sz w:val="24"/>
+          <w:szCs w:val="24"/>
+        </w:rPr>
+      </w:pPr>
+      <w:r>
+        <w:rPr>
+          <w:rFonts w:ascii="Arial" w:hAnsi="Arial" w:cs="Arial"/>
+          <w:color w:val="auto"/>
+          <w:sz w:val="24"/>
+          <w:szCs w:val="24"/>
+        </w:rPr>
+        <w:t xml:space="preserve">It is also prohibited to reproduce or post to a third-party commercial website work that is either your own work or the work of someone else, including (but not limited to) assignments, tests, exams, group work projects, etc. This explicit or implied intent to help others may constitute a violation of </w:t>
+      </w:r>
+      <w:hyperlink r:id="rId12" w:history="1">
+        <w:r>
+          <w:rPr>
+            <w:rStyle w:val="Hyperlink"/>
+            <w:rFonts w:ascii="Arial" w:hAnsi="Arial" w:cs="Arial"/>
+            <w:sz w:val="24"/>
+            <w:szCs w:val="24"/>
+          </w:rPr>
+          <w:t>Seneca’s Academic Integrity Policy</w:t>
+        </w:r>
+      </w:hyperlink>
+      <w:r>
+        <w:rPr>
+          <w:rFonts w:ascii="Arial" w:hAnsi="Arial" w:cs="Arial"/>
+          <w:color w:val="auto"/>
+          <w:sz w:val="24"/>
+          <w:szCs w:val="24"/>
+        </w:rPr>
+        <w:t> and potentially involve such violations as cheating, plagiarism, contract cheating, etc.</w:t>
+      </w:r>
+    </w:p>
+    <w:p>
+      <w:pPr>
+        <w:jc w:val="both"/>
+        <w:rPr>
+          <w:rFonts w:ascii="Arial" w:hAnsi="Arial" w:cs="Arial"/>
+          <w:color w:val="auto"/>
+          <w:sz w:val="24"/>
+          <w:szCs w:val="24"/>
+        </w:rPr>
+      </w:pPr>
+      <w:r>
+        <w:rPr>
+          <w:rFonts w:ascii="Arial" w:hAnsi="Arial" w:cs="Arial"/>
+          <w:color w:val="auto"/>
+          <w:sz w:val="24"/>
+          <w:szCs w:val="24"/>
+        </w:rPr>
+        <w:t>These prohibitions remain in effect both during a student’s enrollment at the college as well as withdrawal or graduation from Seneca.</w:t>
+      </w:r>
+    </w:p>
+    <w:p>
+      <w:pPr>
+        <w:pStyle w:val="Heading1"/>
+      </w:pPr>
+      <w:r>
         <w:t>Academic Policies</w:t>
       </w:r>
       <w:r>
@@ -2019,7 +2278,7 @@
           <w:szCs w:val="24"/>
         </w:rPr>
       </w:pPr>
-      <w:hyperlink r:id="rId11" w:history="1">
+      <w:hyperlink r:id="rId13" w:history="1">
         <w:r>
           <w:rPr>
             <w:rStyle w:val="Hyperlink"/>
@@ -2358,7 +2617,7 @@
                 <w:rFonts w:asciiTheme="minorHAnsi" w:hAnsiTheme="minorHAnsi" w:cstheme="minorHAnsi"/>
                 <w:b/>
               </w:rPr>
-              <w:t>6</w:t>
+              <w:t>5</w:t>
             </w:r>
             <w:r>
               <w:rPr>
@@ -2374,14 +2633,7 @@
                 <w:rFonts w:asciiTheme="minorHAnsi" w:hAnsiTheme="minorHAnsi" w:cstheme="minorHAnsi"/>
                 <w:b/>
               </w:rPr>
-              <w:t>1</w:t>
-            </w:r>
-            <w:r>
-              <w:rPr>
-                <w:rFonts w:asciiTheme="minorHAnsi" w:hAnsiTheme="minorHAnsi" w:cstheme="minorHAnsi"/>
-                <w:b/>
-              </w:rPr>
-              <w:t>0</w:t>
+              <w:t>9</w:t>
             </w:r>
           </w:p>
         </w:tc>
@@ -2399,38 +2651,45 @@
               <w:spacing w:after="160" w:line="259" w:lineRule="auto"/>
               <w:ind w:left="140" w:right="-21" w:hanging="172"/>
               <w:rPr>
-                <w:rStyle w:val="Hyperlink"/>
-                <w:rFonts w:asciiTheme="minorHAnsi" w:hAnsiTheme="minorHAnsi"/>
-                <w:sz w:val="24"/>
-                <w:szCs w:val="24"/>
-                <w:u w:val="none"/>
-                <w:shd w:val="clear" w:color="auto" w:fill="FFFFFF"/>
-              </w:rPr>
-            </w:pPr>
-            <w:hyperlink r:id="rId12" w:history="1">
+                <w:sz w:val="24"/>
+                <w:szCs w:val="24"/>
+              </w:rPr>
+            </w:pPr>
+            <w:hyperlink r:id="rId14" w:history="1">
               <w:r>
                 <w:rPr>
-                  <w:rStyle w:val="Hyperlink"/>
-                  <w:rFonts w:asciiTheme="minorHAnsi" w:hAnsiTheme="minorHAnsi"/>
+                  <w:color w:val="0070C0"/>
                   <w:sz w:val="24"/>
                   <w:szCs w:val="24"/>
-                  <w:u w:val="none"/>
-                  <w:shd w:val="clear" w:color="auto" w:fill="FFFFFF"/>
+                </w:rPr>
+                <w:t>Overview</w:t>
+              </w:r>
+            </w:hyperlink>
+          </w:p>
+          <w:p>
+            <w:pPr>
+              <w:pStyle w:val="ListParagraph"/>
+              <w:numPr>
+                <w:ilvl w:val="0"/>
+                <w:numId w:val="3"/>
+              </w:numPr>
+              <w:spacing w:after="160" w:line="259" w:lineRule="auto"/>
+              <w:ind w:left="140" w:right="-21" w:hanging="172"/>
+              <w:rPr>
+                <w:sz w:val="24"/>
+                <w:szCs w:val="24"/>
+              </w:rPr>
+            </w:pPr>
+            <w:hyperlink r:id="rId15" w:history="1">
+              <w:r>
+                <w:rPr>
+                  <w:color w:val="0070C0"/>
+                  <w:sz w:val="24"/>
+                  <w:szCs w:val="24"/>
                 </w:rPr>
                 <w:t>C++ Building Blocks</w:t>
               </w:r>
             </w:hyperlink>
-            <w:r>
-              <w:rPr>
-                <w:rStyle w:val="Hyperlink"/>
-                <w:rFonts w:asciiTheme="minorHAnsi" w:hAnsiTheme="minorHAnsi"/>
-                <w:sz w:val="24"/>
-                <w:szCs w:val="24"/>
-                <w:u w:val="none"/>
-                <w:shd w:val="clear" w:color="auto" w:fill="FFFFFF"/>
-              </w:rPr>
-              <w:t xml:space="preserve"> </w:t>
-            </w:r>
           </w:p>
           <w:p>
             <w:pPr>
@@ -2441,24 +2700,13 @@
               </w:numPr>
               <w:spacing w:after="160" w:line="259" w:lineRule="auto"/>
               <w:ind w:left="140" w:right="-21" w:hanging="172"/>
-              <w:rPr>
-                <w:rStyle w:val="Hyperlink"/>
-                <w:rFonts w:asciiTheme="minorHAnsi" w:hAnsiTheme="minorHAnsi"/>
-                <w:sz w:val="24"/>
-                <w:szCs w:val="24"/>
-                <w:u w:val="none"/>
-                <w:shd w:val="clear" w:color="auto" w:fill="FFFFFF"/>
-              </w:rPr>
-            </w:pPr>
-            <w:hyperlink r:id="rId13" w:history="1">
+            </w:pPr>
+            <w:hyperlink r:id="rId16" w:history="1">
               <w:r>
                 <w:rPr>
-                  <w:rStyle w:val="Hyperlink"/>
-                  <w:rFonts w:asciiTheme="minorHAnsi" w:hAnsiTheme="minorHAnsi"/>
+                  <w:color w:val="0070C0"/>
                   <w:sz w:val="24"/>
                   <w:szCs w:val="24"/>
-                  <w:u w:val="none"/>
-                  <w:shd w:val="clear" w:color="auto" w:fill="FFFFFF"/>
                 </w:rPr>
                 <w:t>Compilation and Execution</w:t>
               </w:r>
@@ -2479,23 +2727,16 @@
               <w:spacing w:after="160" w:line="259" w:lineRule="auto"/>
               <w:ind w:left="140" w:right="-21" w:hanging="172"/>
               <w:rPr>
-                <w:rStyle w:val="Hyperlink"/>
-                <w:rFonts w:asciiTheme="minorHAnsi" w:hAnsiTheme="minorHAnsi"/>
-                <w:sz w:val="24"/>
-                <w:szCs w:val="24"/>
-                <w:u w:val="none"/>
-                <w:shd w:val="clear" w:color="auto" w:fill="FFFFFF"/>
-              </w:rPr>
-            </w:pPr>
-            <w:hyperlink r:id="rId14" w:history="1">
+                <w:sz w:val="24"/>
+                <w:szCs w:val="24"/>
+              </w:rPr>
+            </w:pPr>
+            <w:hyperlink r:id="rId17" w:history="1">
               <w:r>
                 <w:rPr>
-                  <w:rStyle w:val="Hyperlink"/>
-                  <w:rFonts w:asciiTheme="minorHAnsi" w:hAnsiTheme="minorHAnsi"/>
+                  <w:color w:val="0070C0"/>
                   <w:sz w:val="24"/>
                   <w:szCs w:val="24"/>
-                  <w:u w:val="none"/>
-                  <w:shd w:val="clear" w:color="auto" w:fill="FFFFFF"/>
                 </w:rPr>
                 <w:t>Fundamental Types</w:t>
               </w:r>
@@ -2511,23 +2752,16 @@
               <w:spacing w:after="160" w:line="259" w:lineRule="auto"/>
               <w:ind w:left="140" w:right="-21" w:hanging="172"/>
               <w:rPr>
-                <w:rStyle w:val="Hyperlink"/>
-                <w:rFonts w:asciiTheme="minorHAnsi" w:hAnsiTheme="minorHAnsi"/>
-                <w:sz w:val="24"/>
-                <w:szCs w:val="24"/>
-                <w:u w:val="none"/>
-                <w:shd w:val="clear" w:color="auto" w:fill="FFFFFF"/>
-              </w:rPr>
-            </w:pPr>
-            <w:hyperlink r:id="rId15" w:history="1">
+                <w:sz w:val="24"/>
+                <w:szCs w:val="24"/>
+              </w:rPr>
+            </w:pPr>
+            <w:hyperlink r:id="rId18" w:history="1">
               <w:r>
                 <w:rPr>
-                  <w:rStyle w:val="Hyperlink"/>
-                  <w:rFonts w:asciiTheme="minorHAnsi" w:hAnsiTheme="minorHAnsi"/>
+                  <w:color w:val="0070C0"/>
                   <w:sz w:val="24"/>
                   <w:szCs w:val="24"/>
-                  <w:u w:val="none"/>
-                  <w:shd w:val="clear" w:color="auto" w:fill="FFFFFF"/>
                 </w:rPr>
                 <w:t>Pointers, References and Arrays</w:t>
               </w:r>
@@ -2542,23 +2776,16 @@
               </w:numPr>
               <w:ind w:left="140" w:right="-21" w:hanging="172"/>
               <w:rPr>
-                <w:rStyle w:val="Hyperlink"/>
-                <w:rFonts w:asciiTheme="minorHAnsi" w:hAnsiTheme="minorHAnsi"/>
-                <w:sz w:val="24"/>
-                <w:szCs w:val="24"/>
-                <w:u w:val="none"/>
-                <w:shd w:val="clear" w:color="auto" w:fill="FFFFFF"/>
-              </w:rPr>
-            </w:pPr>
-            <w:hyperlink r:id="rId16" w:history="1">
+                <w:sz w:val="24"/>
+                <w:szCs w:val="24"/>
+              </w:rPr>
+            </w:pPr>
+            <w:hyperlink r:id="rId19" w:history="1">
               <w:r>
                 <w:rPr>
-                  <w:rStyle w:val="Hyperlink"/>
-                  <w:rFonts w:asciiTheme="minorHAnsi" w:hAnsiTheme="minorHAnsi"/>
+                  <w:color w:val="0070C0"/>
                   <w:sz w:val="24"/>
                   <w:szCs w:val="24"/>
-                  <w:u w:val="none"/>
-                  <w:shd w:val="clear" w:color="auto" w:fill="FFFFFF"/>
                 </w:rPr>
                 <w:t>Classes and Scoped Enumerations</w:t>
               </w:r>
@@ -2650,14 +2877,7 @@
                 <w:rFonts w:asciiTheme="minorHAnsi" w:hAnsiTheme="minorHAnsi" w:cstheme="minorHAnsi"/>
                 <w:b/>
               </w:rPr>
-              <w:t>1</w:t>
-            </w:r>
-            <w:r>
-              <w:rPr>
-                <w:rFonts w:asciiTheme="minorHAnsi" w:hAnsiTheme="minorHAnsi" w:cstheme="minorHAnsi"/>
-                <w:b/>
-              </w:rPr>
-              <w:t>3</w:t>
+              <w:t>12</w:t>
             </w:r>
             <w:r>
               <w:rPr>
@@ -2673,7 +2893,7 @@
                 <w:rFonts w:asciiTheme="minorHAnsi" w:hAnsiTheme="minorHAnsi" w:cstheme="minorHAnsi"/>
                 <w:b/>
               </w:rPr>
-              <w:t>17</w:t>
+              <w:t>16</w:t>
             </w:r>
           </w:p>
         </w:tc>
@@ -2691,23 +2911,16 @@
               <w:spacing w:after="160" w:line="259" w:lineRule="auto"/>
               <w:ind w:left="140" w:right="-21" w:hanging="172"/>
               <w:rPr>
-                <w:rStyle w:val="Hyperlink"/>
-                <w:rFonts w:asciiTheme="minorHAnsi" w:hAnsiTheme="minorHAnsi"/>
-                <w:sz w:val="24"/>
-                <w:szCs w:val="24"/>
-                <w:u w:val="none"/>
-                <w:shd w:val="clear" w:color="auto" w:fill="FFFFFF"/>
-              </w:rPr>
-            </w:pPr>
-            <w:hyperlink r:id="rId17" w:history="1">
+                <w:sz w:val="24"/>
+                <w:szCs w:val="24"/>
+              </w:rPr>
+            </w:pPr>
+            <w:hyperlink r:id="rId20" w:history="1">
               <w:r>
                 <w:rPr>
-                  <w:rStyle w:val="Hyperlink"/>
-                  <w:rFonts w:asciiTheme="minorHAnsi" w:hAnsiTheme="minorHAnsi"/>
+                  <w:color w:val="0070C0"/>
                   <w:sz w:val="24"/>
                   <w:szCs w:val="24"/>
-                  <w:u w:val="none"/>
-                  <w:shd w:val="clear" w:color="auto" w:fill="FFFFFF"/>
                 </w:rPr>
                 <w:t>Fundamental Types</w:t>
               </w:r>
@@ -2723,23 +2936,16 @@
               <w:spacing w:after="160" w:line="259" w:lineRule="auto"/>
               <w:ind w:left="140" w:right="-21" w:hanging="172"/>
               <w:rPr>
-                <w:rStyle w:val="Hyperlink"/>
-                <w:rFonts w:asciiTheme="minorHAnsi" w:hAnsiTheme="minorHAnsi"/>
-                <w:sz w:val="24"/>
-                <w:szCs w:val="24"/>
-                <w:u w:val="none"/>
-                <w:shd w:val="clear" w:color="auto" w:fill="FFFFFF"/>
-              </w:rPr>
-            </w:pPr>
-            <w:hyperlink r:id="rId18" w:history="1">
+                <w:sz w:val="24"/>
+                <w:szCs w:val="24"/>
+              </w:rPr>
+            </w:pPr>
+            <w:hyperlink r:id="rId21" w:history="1">
               <w:r>
                 <w:rPr>
-                  <w:rStyle w:val="Hyperlink"/>
-                  <w:rFonts w:asciiTheme="minorHAnsi" w:hAnsiTheme="minorHAnsi"/>
+                  <w:color w:val="0070C0"/>
                   <w:sz w:val="24"/>
                   <w:szCs w:val="24"/>
-                  <w:u w:val="none"/>
-                  <w:shd w:val="clear" w:color="auto" w:fill="FFFFFF"/>
                 </w:rPr>
                 <w:t>Pointers, References and Arrays</w:t>
               </w:r>
@@ -2755,23 +2961,16 @@
               <w:spacing w:after="160" w:line="259" w:lineRule="auto"/>
               <w:ind w:left="140" w:right="-21" w:hanging="172"/>
               <w:rPr>
-                <w:rStyle w:val="Hyperlink"/>
-                <w:rFonts w:asciiTheme="minorHAnsi" w:hAnsiTheme="minorHAnsi"/>
-                <w:sz w:val="24"/>
-                <w:szCs w:val="24"/>
-                <w:u w:val="none"/>
-                <w:shd w:val="clear" w:color="auto" w:fill="FFFFFF"/>
-              </w:rPr>
-            </w:pPr>
-            <w:hyperlink r:id="rId19" w:history="1">
+                <w:sz w:val="24"/>
+                <w:szCs w:val="24"/>
+              </w:rPr>
+            </w:pPr>
+            <w:hyperlink r:id="rId22" w:history="1">
               <w:r>
                 <w:rPr>
-                  <w:rStyle w:val="Hyperlink"/>
-                  <w:rFonts w:asciiTheme="minorHAnsi" w:hAnsiTheme="minorHAnsi"/>
+                  <w:color w:val="0070C0"/>
                   <w:sz w:val="24"/>
                   <w:szCs w:val="24"/>
-                  <w:u w:val="none"/>
-                  <w:shd w:val="clear" w:color="auto" w:fill="FFFFFF"/>
                 </w:rPr>
                 <w:t>Classes and Scoped Enumerations</w:t>
               </w:r>
@@ -2792,23 +2991,16 @@
               <w:spacing w:after="160" w:line="259" w:lineRule="auto"/>
               <w:ind w:left="140" w:right="-21" w:hanging="172"/>
               <w:rPr>
-                <w:rStyle w:val="Hyperlink"/>
-                <w:rFonts w:asciiTheme="minorHAnsi" w:hAnsiTheme="minorHAnsi"/>
-                <w:sz w:val="24"/>
-                <w:szCs w:val="24"/>
-                <w:u w:val="none"/>
-                <w:shd w:val="clear" w:color="auto" w:fill="FFFFFF"/>
-              </w:rPr>
-            </w:pPr>
-            <w:hyperlink r:id="rId20" w:history="1">
+                <w:sz w:val="24"/>
+                <w:szCs w:val="24"/>
+              </w:rPr>
+            </w:pPr>
+            <w:hyperlink r:id="rId23" w:history="1">
               <w:r>
                 <w:rPr>
-                  <w:rStyle w:val="Hyperlink"/>
-                  <w:rFonts w:asciiTheme="minorHAnsi" w:hAnsiTheme="minorHAnsi"/>
+                  <w:color w:val="0070C0"/>
                   <w:sz w:val="24"/>
                   <w:szCs w:val="24"/>
-                  <w:u w:val="none"/>
-                  <w:shd w:val="clear" w:color="auto" w:fill="FFFFFF"/>
                 </w:rPr>
                 <w:t>Inheritance and Inclusion Polymorphism</w:t>
               </w:r>
@@ -2823,25 +3015,19 @@
               </w:numPr>
               <w:ind w:left="140" w:right="-21" w:hanging="172"/>
               <w:rPr>
-                <w:rStyle w:val="Hyperlink"/>
-                <w:rFonts w:asciiTheme="minorHAnsi" w:hAnsiTheme="minorHAnsi"/>
-                <w:sz w:val="24"/>
-                <w:szCs w:val="24"/>
-                <w:u w:val="none"/>
-                <w:shd w:val="clear" w:color="auto" w:fill="FFFFFF"/>
-              </w:rPr>
-            </w:pPr>
-            <w:hyperlink r:id="rId21" w:history="1">
+                <w:sz w:val="24"/>
+                <w:szCs w:val="24"/>
+              </w:rPr>
+            </w:pPr>
+            <w:hyperlink r:id="rId24" w:history="1">
               <w:r>
                 <w:rPr>
                   <w:rStyle w:val="Hyperlink"/>
-                  <w:rFonts w:asciiTheme="minorHAnsi" w:hAnsiTheme="minorHAnsi"/>
                   <w:sz w:val="24"/>
                   <w:szCs w:val="24"/>
                   <w:u w:val="none"/>
-                  <w:shd w:val="clear" w:color="auto" w:fill="FFFFFF"/>
                 </w:rPr>
-                <w:t>Templates</w:t>
+                <w:t>Class Templates</w:t>
               </w:r>
             </w:hyperlink>
           </w:p>
@@ -2970,17 +3156,7 @@
                 <w:sz w:val="24"/>
                 <w:szCs w:val="24"/>
               </w:rPr>
-              <w:t>2</w:t>
-            </w:r>
-            <w:r>
-              <w:rPr>
-                <w:rFonts w:asciiTheme="minorHAnsi" w:hAnsiTheme="minorHAnsi" w:cs="Arial"/>
-                <w:b/>
-                <w:color w:val="795500"/>
-                <w:sz w:val="24"/>
-                <w:szCs w:val="24"/>
-              </w:rPr>
-              <w:t>.5</w:t>
+              <w:t>3.125</w:t>
             </w:r>
             <w:r>
               <w:rPr>
@@ -3058,7 +3234,7 @@
                 <w:rFonts w:asciiTheme="minorHAnsi" w:hAnsiTheme="minorHAnsi" w:cstheme="minorHAnsi"/>
                 <w:b/>
               </w:rPr>
-              <w:t>20</w:t>
+              <w:t>19</w:t>
             </w:r>
             <w:r>
               <w:rPr>
@@ -3081,7 +3257,7 @@
                 <w:rFonts w:asciiTheme="minorHAnsi" w:hAnsiTheme="minorHAnsi" w:cstheme="minorHAnsi"/>
                 <w:b/>
               </w:rPr>
-              <w:t>4</w:t>
+              <w:t>3</w:t>
             </w:r>
           </w:p>
         </w:tc>
@@ -3099,23 +3275,16 @@
               <w:spacing w:after="160" w:line="259" w:lineRule="auto"/>
               <w:ind w:left="140" w:right="-21" w:hanging="172"/>
               <w:rPr>
-                <w:rStyle w:val="Hyperlink"/>
-                <w:rFonts w:asciiTheme="minorHAnsi" w:hAnsiTheme="minorHAnsi"/>
-                <w:sz w:val="24"/>
-                <w:szCs w:val="24"/>
-                <w:u w:val="none"/>
-                <w:shd w:val="clear" w:color="auto" w:fill="FFFFFF"/>
-              </w:rPr>
-            </w:pPr>
-            <w:hyperlink r:id="rId22" w:history="1">
+                <w:sz w:val="24"/>
+                <w:szCs w:val="24"/>
+              </w:rPr>
+            </w:pPr>
+            <w:hyperlink r:id="rId25" w:history="1">
               <w:r>
                 <w:rPr>
-                  <w:rStyle w:val="Hyperlink"/>
-                  <w:rFonts w:asciiTheme="minorHAnsi" w:hAnsiTheme="minorHAnsi"/>
+                  <w:color w:val="0070C0"/>
                   <w:sz w:val="24"/>
                   <w:szCs w:val="24"/>
-                  <w:u w:val="none"/>
-                  <w:shd w:val="clear" w:color="auto" w:fill="FFFFFF"/>
                 </w:rPr>
                 <w:t>Inheritance and Inclusion Polymorphism</w:t>
               </w:r>
@@ -3131,25 +3300,19 @@
               <w:spacing w:after="160" w:line="259" w:lineRule="auto"/>
               <w:ind w:left="140" w:right="-21" w:hanging="172"/>
               <w:rPr>
-                <w:rStyle w:val="Hyperlink"/>
-                <w:rFonts w:asciiTheme="minorHAnsi" w:hAnsiTheme="minorHAnsi"/>
-                <w:sz w:val="24"/>
-                <w:szCs w:val="24"/>
-                <w:u w:val="none"/>
-                <w:shd w:val="clear" w:color="auto" w:fill="FFFFFF"/>
-              </w:rPr>
-            </w:pPr>
-            <w:hyperlink r:id="rId23" w:history="1">
+                <w:sz w:val="24"/>
+                <w:szCs w:val="24"/>
+              </w:rPr>
+            </w:pPr>
+            <w:hyperlink r:id="rId26" w:history="1">
               <w:r>
                 <w:rPr>
                   <w:rStyle w:val="Hyperlink"/>
-                  <w:rFonts w:asciiTheme="minorHAnsi" w:hAnsiTheme="minorHAnsi"/>
                   <w:sz w:val="24"/>
                   <w:szCs w:val="24"/>
                   <w:u w:val="none"/>
-                  <w:shd w:val="clear" w:color="auto" w:fill="FFFFFF"/>
                 </w:rPr>
-                <w:t>Templates</w:t>
+                <w:t>Class Templates</w:t>
               </w:r>
             </w:hyperlink>
           </w:p>
@@ -3168,66 +3331,40 @@
               <w:spacing w:after="160" w:line="259" w:lineRule="auto"/>
               <w:ind w:left="140" w:right="-21" w:hanging="172"/>
               <w:rPr>
-                <w:rStyle w:val="Hyperlink"/>
-                <w:rFonts w:asciiTheme="minorHAnsi" w:hAnsiTheme="minorHAnsi"/>
-                <w:sz w:val="24"/>
-                <w:szCs w:val="24"/>
-                <w:u w:val="none"/>
-                <w:shd w:val="clear" w:color="auto" w:fill="FFFFFF"/>
-              </w:rPr>
-            </w:pPr>
-            <w:hyperlink r:id="rId24" w:history="1">
+                <w:sz w:val="24"/>
+                <w:szCs w:val="24"/>
+              </w:rPr>
+            </w:pPr>
+            <w:hyperlink r:id="rId27" w:history="1">
               <w:r>
                 <w:rPr>
-                  <w:rStyle w:val="Hyperlink"/>
-                  <w:rFonts w:asciiTheme="minorHAnsi" w:hAnsiTheme="minorHAnsi"/>
+                  <w:color w:val="0070C0"/>
                   <w:sz w:val="24"/>
                   <w:szCs w:val="24"/>
-                  <w:u w:val="none"/>
-                  <w:shd w:val="clear" w:color="auto" w:fill="FFFFFF"/>
                 </w:rPr>
-                <w:t>Compositions, Aggregations</w:t>
+                <w:t>Compositions, Aggregations and Associations</w:t>
               </w:r>
+            </w:hyperlink>
+          </w:p>
+          <w:p>
+            <w:pPr>
+              <w:pStyle w:val="ListParagraph"/>
+              <w:numPr>
+                <w:ilvl w:val="0"/>
+                <w:numId w:val="3"/>
+              </w:numPr>
+              <w:ind w:left="140" w:right="-21" w:hanging="172"/>
+              <w:rPr>
+                <w:sz w:val="24"/>
+                <w:szCs w:val="24"/>
+              </w:rPr>
+            </w:pPr>
+            <w:hyperlink r:id="rId28" w:history="1">
               <w:r>
                 <w:rPr>
-                  <w:rStyle w:val="Hyperlink"/>
-                  <w:rFonts w:asciiTheme="minorHAnsi" w:hAnsiTheme="minorHAnsi"/>
+                  <w:color w:val="0070C0"/>
                   <w:sz w:val="24"/>
                   <w:szCs w:val="24"/>
-                  <w:u w:val="none"/>
-                  <w:shd w:val="clear" w:color="auto" w:fill="FFFFFF"/>
-                </w:rPr>
-                <w:br/>
-                <w:t>and Associations</w:t>
-              </w:r>
-            </w:hyperlink>
-          </w:p>
-          <w:p>
-            <w:pPr>
-              <w:pStyle w:val="ListParagraph"/>
-              <w:numPr>
-                <w:ilvl w:val="0"/>
-                <w:numId w:val="3"/>
-              </w:numPr>
-              <w:ind w:left="140" w:right="-21" w:hanging="172"/>
-              <w:rPr>
-                <w:rStyle w:val="Hyperlink"/>
-                <w:rFonts w:asciiTheme="minorHAnsi" w:hAnsiTheme="minorHAnsi"/>
-                <w:sz w:val="24"/>
-                <w:szCs w:val="24"/>
-                <w:u w:val="none"/>
-                <w:shd w:val="clear" w:color="auto" w:fill="FFFFFF"/>
-              </w:rPr>
-            </w:pPr>
-            <w:hyperlink r:id="rId25" w:history="1">
-              <w:r>
-                <w:rPr>
-                  <w:rStyle w:val="Hyperlink"/>
-                  <w:rFonts w:asciiTheme="minorHAnsi" w:hAnsiTheme="minorHAnsi"/>
-                  <w:sz w:val="24"/>
-                  <w:szCs w:val="24"/>
-                  <w:u w:val="none"/>
-                  <w:shd w:val="clear" w:color="auto" w:fill="FFFFFF"/>
                 </w:rPr>
                 <w:t>Expressions</w:t>
               </w:r>
@@ -3361,17 +3498,7 @@
                 <w:sz w:val="24"/>
                 <w:szCs w:val="24"/>
               </w:rPr>
-              <w:t>2</w:t>
-            </w:r>
-            <w:r>
-              <w:rPr>
-                <w:rFonts w:asciiTheme="minorHAnsi" w:hAnsiTheme="minorHAnsi" w:cs="Arial"/>
-                <w:b/>
-                <w:color w:val="795500"/>
-                <w:sz w:val="24"/>
-                <w:szCs w:val="24"/>
-              </w:rPr>
-              <w:t>.5</w:t>
+              <w:t>3.125</w:t>
             </w:r>
             <w:r>
               <w:rPr>
@@ -3449,7 +3576,7 @@
                 <w:rFonts w:asciiTheme="minorHAnsi" w:hAnsiTheme="minorHAnsi" w:cstheme="minorHAnsi"/>
                 <w:b/>
               </w:rPr>
-              <w:t>27</w:t>
+              <w:t>26</w:t>
             </w:r>
             <w:r>
               <w:rPr>
@@ -3465,7 +3592,7 @@
                 <w:rFonts w:asciiTheme="minorHAnsi" w:hAnsiTheme="minorHAnsi" w:cstheme="minorHAnsi"/>
                 <w:b/>
               </w:rPr>
-              <w:t>October 1</w:t>
+              <w:t>30</w:t>
             </w:r>
           </w:p>
         </w:tc>
@@ -3483,67 +3610,41 @@
               <w:spacing w:after="160" w:line="259" w:lineRule="auto"/>
               <w:ind w:left="140" w:right="-21" w:hanging="172"/>
               <w:rPr>
-                <w:rStyle w:val="Hyperlink"/>
-                <w:rFonts w:asciiTheme="minorHAnsi" w:hAnsiTheme="minorHAnsi"/>
-                <w:sz w:val="24"/>
-                <w:szCs w:val="24"/>
-                <w:u w:val="none"/>
-                <w:shd w:val="clear" w:color="auto" w:fill="FFFFFF"/>
-              </w:rPr>
-            </w:pPr>
-            <w:hyperlink r:id="rId26" w:history="1">
+                <w:sz w:val="24"/>
+                <w:szCs w:val="24"/>
+              </w:rPr>
+            </w:pPr>
+            <w:hyperlink r:id="rId29" w:history="1">
               <w:r>
                 <w:rPr>
-                  <w:rStyle w:val="Hyperlink"/>
-                  <w:rFonts w:asciiTheme="minorHAnsi" w:hAnsiTheme="minorHAnsi"/>
+                  <w:color w:val="0070C0"/>
                   <w:sz w:val="24"/>
                   <w:szCs w:val="24"/>
-                  <w:u w:val="none"/>
-                  <w:shd w:val="clear" w:color="auto" w:fill="FFFFFF"/>
                 </w:rPr>
-                <w:t>Compositions, Aggregations</w:t>
+                <w:t>Compositions, Aggregations and Associations</w:t>
               </w:r>
+            </w:hyperlink>
+          </w:p>
+          <w:p>
+            <w:pPr>
+              <w:pStyle w:val="ListParagraph"/>
+              <w:numPr>
+                <w:ilvl w:val="0"/>
+                <w:numId w:val="3"/>
+              </w:numPr>
+              <w:spacing w:after="160" w:line="259" w:lineRule="auto"/>
+              <w:ind w:left="140" w:right="-21" w:hanging="172"/>
+              <w:rPr>
+                <w:sz w:val="24"/>
+                <w:szCs w:val="24"/>
+              </w:rPr>
+            </w:pPr>
+            <w:hyperlink r:id="rId30" w:history="1">
               <w:r>
                 <w:rPr>
-                  <w:rStyle w:val="Hyperlink"/>
-                  <w:rFonts w:asciiTheme="minorHAnsi" w:hAnsiTheme="minorHAnsi"/>
+                  <w:color w:val="0070C0"/>
                   <w:sz w:val="24"/>
                   <w:szCs w:val="24"/>
-                  <w:u w:val="none"/>
-                  <w:shd w:val="clear" w:color="auto" w:fill="FFFFFF"/>
-                </w:rPr>
-                <w:br/>
-                <w:t>and Associations</w:t>
-              </w:r>
-            </w:hyperlink>
-          </w:p>
-          <w:p>
-            <w:pPr>
-              <w:pStyle w:val="ListParagraph"/>
-              <w:numPr>
-                <w:ilvl w:val="0"/>
-                <w:numId w:val="3"/>
-              </w:numPr>
-              <w:spacing w:after="160" w:line="259" w:lineRule="auto"/>
-              <w:ind w:left="140" w:right="-21" w:hanging="172"/>
-              <w:rPr>
-                <w:rStyle w:val="Hyperlink"/>
-                <w:rFonts w:asciiTheme="minorHAnsi" w:hAnsiTheme="minorHAnsi"/>
-                <w:sz w:val="24"/>
-                <w:szCs w:val="24"/>
-                <w:u w:val="none"/>
-                <w:shd w:val="clear" w:color="auto" w:fill="FFFFFF"/>
-              </w:rPr>
-            </w:pPr>
-            <w:hyperlink r:id="rId27" w:history="1">
-              <w:r>
-                <w:rPr>
-                  <w:rStyle w:val="Hyperlink"/>
-                  <w:rFonts w:asciiTheme="minorHAnsi" w:hAnsiTheme="minorHAnsi"/>
-                  <w:sz w:val="24"/>
-                  <w:szCs w:val="24"/>
-                  <w:u w:val="none"/>
-                  <w:shd w:val="clear" w:color="auto" w:fill="FFFFFF"/>
                 </w:rPr>
                 <w:t>Expressions</w:t>
               </w:r>
@@ -3561,25 +3662,19 @@
                 <w:ilvl w:val="0"/>
                 <w:numId w:val="3"/>
               </w:numPr>
+              <w:spacing w:after="160" w:line="259" w:lineRule="auto"/>
               <w:ind w:left="140" w:right="-21" w:hanging="172"/>
               <w:rPr>
-                <w:rStyle w:val="Hyperlink"/>
-                <w:rFonts w:asciiTheme="minorHAnsi" w:hAnsiTheme="minorHAnsi"/>
-                <w:sz w:val="24"/>
-                <w:szCs w:val="24"/>
-                <w:u w:val="none"/>
-                <w:shd w:val="clear" w:color="auto" w:fill="FFFFFF"/>
-              </w:rPr>
-            </w:pPr>
-            <w:hyperlink r:id="rId28" w:history="1">
+                <w:sz w:val="24"/>
+                <w:szCs w:val="24"/>
+              </w:rPr>
+            </w:pPr>
+            <w:hyperlink r:id="rId31" w:history="1">
               <w:r>
                 <w:rPr>
-                  <w:rStyle w:val="Hyperlink"/>
-                  <w:rFonts w:asciiTheme="minorHAnsi" w:hAnsiTheme="minorHAnsi"/>
+                  <w:color w:val="0070C0"/>
                   <w:sz w:val="24"/>
                   <w:szCs w:val="24"/>
-                  <w:u w:val="none"/>
-                  <w:shd w:val="clear" w:color="auto" w:fill="FFFFFF"/>
                 </w:rPr>
                 <w:t>Functions</w:t>
               </w:r>
@@ -3592,25 +3687,19 @@
                 <w:ilvl w:val="0"/>
                 <w:numId w:val="3"/>
               </w:numPr>
+              <w:spacing w:after="160" w:line="259" w:lineRule="auto"/>
               <w:ind w:left="140" w:right="-21" w:hanging="172"/>
               <w:rPr>
-                <w:rStyle w:val="Hyperlink"/>
-                <w:rFonts w:asciiTheme="minorHAnsi" w:hAnsiTheme="minorHAnsi"/>
-                <w:sz w:val="24"/>
-                <w:szCs w:val="24"/>
-                <w:u w:val="none"/>
-                <w:shd w:val="clear" w:color="auto" w:fill="FFFFFF"/>
-              </w:rPr>
-            </w:pPr>
-            <w:hyperlink r:id="rId29" w:history="1">
+                <w:sz w:val="24"/>
+                <w:szCs w:val="24"/>
+              </w:rPr>
+            </w:pPr>
+            <w:hyperlink r:id="rId32" w:history="1">
               <w:r>
                 <w:rPr>
-                  <w:rStyle w:val="Hyperlink"/>
-                  <w:rFonts w:asciiTheme="minorHAnsi" w:hAnsiTheme="minorHAnsi"/>
+                  <w:color w:val="0070C0"/>
                   <w:sz w:val="24"/>
                   <w:szCs w:val="24"/>
-                  <w:u w:val="none"/>
-                  <w:shd w:val="clear" w:color="auto" w:fill="FFFFFF"/>
                 </w:rPr>
                 <w:t>Error Handling</w:t>
               </w:r>
@@ -3744,17 +3833,7 @@
                 <w:sz w:val="24"/>
                 <w:szCs w:val="24"/>
               </w:rPr>
-              <w:t>2</w:t>
-            </w:r>
-            <w:r>
-              <w:rPr>
-                <w:rFonts w:asciiTheme="minorHAnsi" w:hAnsiTheme="minorHAnsi" w:cs="Arial"/>
-                <w:b/>
-                <w:color w:val="795500"/>
-                <w:sz w:val="24"/>
-                <w:szCs w:val="24"/>
-              </w:rPr>
-              <w:t>.5</w:t>
+              <w:t>3.125</w:t>
             </w:r>
             <w:r>
               <w:rPr>
@@ -3832,7 +3911,7 @@
                 <w:rFonts w:asciiTheme="minorHAnsi" w:hAnsiTheme="minorHAnsi" w:cstheme="minorHAnsi"/>
                 <w:b/>
               </w:rPr>
-              <w:t>4</w:t>
+              <w:t>3</w:t>
             </w:r>
             <w:r>
               <w:rPr>
@@ -3850,7 +3929,7 @@
                 <w:sz w:val="24"/>
                 <w:szCs w:val="24"/>
               </w:rPr>
-              <w:t>8</w:t>
+              <w:t>7</w:t>
             </w:r>
           </w:p>
         </w:tc>
@@ -3868,23 +3947,16 @@
               <w:spacing w:after="160" w:line="259" w:lineRule="auto"/>
               <w:ind w:left="140" w:right="-21" w:hanging="172"/>
               <w:rPr>
-                <w:rStyle w:val="Hyperlink"/>
-                <w:rFonts w:asciiTheme="minorHAnsi" w:hAnsiTheme="minorHAnsi"/>
-                <w:sz w:val="24"/>
-                <w:szCs w:val="24"/>
-                <w:u w:val="none"/>
-                <w:shd w:val="clear" w:color="auto" w:fill="FFFFFF"/>
-              </w:rPr>
-            </w:pPr>
-            <w:hyperlink r:id="rId30" w:history="1">
+                <w:sz w:val="24"/>
+                <w:szCs w:val="24"/>
+              </w:rPr>
+            </w:pPr>
+            <w:hyperlink r:id="rId33" w:history="1">
               <w:r>
                 <w:rPr>
-                  <w:rStyle w:val="Hyperlink"/>
-                  <w:rFonts w:asciiTheme="minorHAnsi" w:hAnsiTheme="minorHAnsi"/>
+                  <w:color w:val="0070C0"/>
                   <w:sz w:val="24"/>
                   <w:szCs w:val="24"/>
-                  <w:u w:val="none"/>
-                  <w:shd w:val="clear" w:color="auto" w:fill="FFFFFF"/>
                 </w:rPr>
                 <w:t>Functions</w:t>
               </w:r>
@@ -3900,23 +3972,16 @@
               <w:spacing w:after="160" w:line="259" w:lineRule="auto"/>
               <w:ind w:left="140" w:right="-21" w:hanging="172"/>
               <w:rPr>
-                <w:rStyle w:val="Hyperlink"/>
-                <w:rFonts w:asciiTheme="minorHAnsi" w:hAnsiTheme="minorHAnsi"/>
-                <w:sz w:val="24"/>
-                <w:szCs w:val="24"/>
-                <w:u w:val="none"/>
-                <w:shd w:val="clear" w:color="auto" w:fill="FFFFFF"/>
-              </w:rPr>
-            </w:pPr>
-            <w:hyperlink r:id="rId31" w:history="1">
+                <w:sz w:val="24"/>
+                <w:szCs w:val="24"/>
+              </w:rPr>
+            </w:pPr>
+            <w:hyperlink r:id="rId34" w:history="1">
               <w:r>
                 <w:rPr>
-                  <w:rStyle w:val="Hyperlink"/>
-                  <w:rFonts w:asciiTheme="minorHAnsi" w:hAnsiTheme="minorHAnsi"/>
+                  <w:color w:val="0070C0"/>
                   <w:sz w:val="24"/>
                   <w:szCs w:val="24"/>
-                  <w:u w:val="none"/>
-                  <w:shd w:val="clear" w:color="auto" w:fill="FFFFFF"/>
                 </w:rPr>
                 <w:t>Error Handling</w:t>
               </w:r>
@@ -3937,23 +4002,16 @@
               <w:spacing w:after="160" w:line="259" w:lineRule="auto"/>
               <w:ind w:left="140" w:right="-21" w:hanging="172"/>
               <w:rPr>
-                <w:rStyle w:val="Hyperlink"/>
-                <w:rFonts w:asciiTheme="minorHAnsi" w:hAnsiTheme="minorHAnsi"/>
-                <w:sz w:val="24"/>
-                <w:szCs w:val="24"/>
-                <w:u w:val="none"/>
-                <w:shd w:val="clear" w:color="auto" w:fill="FFFFFF"/>
-              </w:rPr>
-            </w:pPr>
-            <w:hyperlink r:id="rId32" w:history="1">
+                <w:sz w:val="24"/>
+                <w:szCs w:val="24"/>
+              </w:rPr>
+            </w:pPr>
+            <w:hyperlink r:id="rId35" w:history="1">
               <w:r>
                 <w:rPr>
-                  <w:rStyle w:val="Hyperlink"/>
-                  <w:rFonts w:asciiTheme="minorHAnsi" w:hAnsiTheme="minorHAnsi"/>
+                  <w:color w:val="0070C0"/>
                   <w:sz w:val="24"/>
                   <w:szCs w:val="24"/>
-                  <w:u w:val="none"/>
-                  <w:shd w:val="clear" w:color="auto" w:fill="FFFFFF"/>
                 </w:rPr>
                 <w:t>Standard Library</w:t>
               </w:r>
@@ -3968,23 +4026,16 @@
               </w:numPr>
               <w:ind w:left="140" w:right="-21" w:hanging="172"/>
               <w:rPr>
-                <w:rStyle w:val="Hyperlink"/>
-                <w:rFonts w:asciiTheme="minorHAnsi" w:hAnsiTheme="minorHAnsi"/>
-                <w:sz w:val="24"/>
-                <w:szCs w:val="24"/>
-                <w:u w:val="none"/>
-                <w:shd w:val="clear" w:color="auto" w:fill="FFFFFF"/>
-              </w:rPr>
-            </w:pPr>
-            <w:hyperlink r:id="rId33" w:history="1">
+                <w:sz w:val="24"/>
+                <w:szCs w:val="24"/>
+              </w:rPr>
+            </w:pPr>
+            <w:hyperlink r:id="rId36" w:history="1">
               <w:r>
                 <w:rPr>
-                  <w:rStyle w:val="Hyperlink"/>
-                  <w:rFonts w:asciiTheme="minorHAnsi" w:hAnsiTheme="minorHAnsi"/>
+                  <w:color w:val="0070C0"/>
                   <w:sz w:val="24"/>
                   <w:szCs w:val="24"/>
-                  <w:u w:val="none"/>
-                  <w:shd w:val="clear" w:color="auto" w:fill="FFFFFF"/>
                 </w:rPr>
                 <w:t>Containers and Iterators</w:t>
               </w:r>
@@ -4119,17 +4170,7 @@
                 <w:sz w:val="24"/>
                 <w:szCs w:val="24"/>
               </w:rPr>
-              <w:t>2</w:t>
-            </w:r>
-            <w:r>
-              <w:rPr>
-                <w:rFonts w:asciiTheme="minorHAnsi" w:hAnsiTheme="minorHAnsi" w:cs="Arial"/>
-                <w:b/>
-                <w:color w:val="795500"/>
-                <w:sz w:val="24"/>
-                <w:szCs w:val="24"/>
-              </w:rPr>
-              <w:t>.5</w:t>
+              <w:t>3.125</w:t>
             </w:r>
             <w:r>
               <w:rPr>
@@ -4200,21 +4241,14 @@
                 <w:rFonts w:asciiTheme="minorHAnsi" w:hAnsiTheme="minorHAnsi" w:cstheme="minorHAnsi"/>
                 <w:b/>
               </w:rPr>
-              <w:t xml:space="preserve"> </w:t>
-            </w:r>
-            <w:r>
-              <w:rPr>
-                <w:rFonts w:asciiTheme="minorHAnsi" w:hAnsiTheme="minorHAnsi" w:cstheme="minorHAnsi"/>
-                <w:b/>
-              </w:rPr>
-              <w:t>1</w:t>
-            </w:r>
-            <w:r>
-              <w:rPr>
-                <w:rFonts w:asciiTheme="minorHAnsi" w:hAnsiTheme="minorHAnsi" w:cstheme="minorHAnsi"/>
-                <w:b/>
-              </w:rPr>
-              <w:t>1</w:t>
+              <w:t xml:space="preserve"> 1</w:t>
+            </w:r>
+            <w:r>
+              <w:rPr>
+                <w:rFonts w:asciiTheme="minorHAnsi" w:hAnsiTheme="minorHAnsi" w:cstheme="minorHAnsi"/>
+                <w:b/>
+              </w:rPr>
+              <w:t>0</w:t>
             </w:r>
             <w:r>
               <w:rPr>
@@ -4230,14 +4264,7 @@
                 <w:rFonts w:asciiTheme="minorHAnsi" w:hAnsiTheme="minorHAnsi" w:cstheme="minorHAnsi"/>
                 <w:b/>
               </w:rPr>
-              <w:t>1</w:t>
-            </w:r>
-            <w:r>
-              <w:rPr>
-                <w:rFonts w:asciiTheme="minorHAnsi" w:hAnsiTheme="minorHAnsi" w:cstheme="minorHAnsi"/>
-                <w:b/>
-              </w:rPr>
-              <w:t>5</w:t>
+              <w:t>14</w:t>
             </w:r>
           </w:p>
         </w:tc>
@@ -4255,23 +4282,16 @@
               <w:spacing w:after="160" w:line="259" w:lineRule="auto"/>
               <w:ind w:left="140" w:right="-21" w:hanging="172"/>
               <w:rPr>
-                <w:rStyle w:val="Hyperlink"/>
-                <w:rFonts w:asciiTheme="minorHAnsi" w:hAnsiTheme="minorHAnsi"/>
-                <w:sz w:val="24"/>
-                <w:szCs w:val="24"/>
-                <w:u w:val="none"/>
-                <w:shd w:val="clear" w:color="auto" w:fill="FFFFFF"/>
-              </w:rPr>
-            </w:pPr>
-            <w:hyperlink r:id="rId34" w:history="1">
+                <w:sz w:val="24"/>
+                <w:szCs w:val="24"/>
+              </w:rPr>
+            </w:pPr>
+            <w:hyperlink r:id="rId37" w:history="1">
               <w:r>
                 <w:rPr>
-                  <w:rStyle w:val="Hyperlink"/>
-                  <w:rFonts w:asciiTheme="minorHAnsi" w:hAnsiTheme="minorHAnsi"/>
+                  <w:color w:val="0070C0"/>
                   <w:sz w:val="24"/>
                   <w:szCs w:val="24"/>
-                  <w:u w:val="none"/>
-                  <w:shd w:val="clear" w:color="auto" w:fill="FFFFFF"/>
                 </w:rPr>
                 <w:t>Standard Library</w:t>
               </w:r>
@@ -4287,23 +4307,16 @@
               <w:spacing w:after="160" w:line="259" w:lineRule="auto"/>
               <w:ind w:left="140" w:right="-21" w:hanging="172"/>
               <w:rPr>
-                <w:rStyle w:val="Hyperlink"/>
-                <w:rFonts w:asciiTheme="minorHAnsi" w:hAnsiTheme="minorHAnsi"/>
-                <w:sz w:val="24"/>
-                <w:szCs w:val="24"/>
-                <w:u w:val="none"/>
-                <w:shd w:val="clear" w:color="auto" w:fill="FFFFFF"/>
-              </w:rPr>
-            </w:pPr>
-            <w:hyperlink r:id="rId35" w:history="1">
+                <w:sz w:val="24"/>
+                <w:szCs w:val="24"/>
+              </w:rPr>
+            </w:pPr>
+            <w:hyperlink r:id="rId38" w:history="1">
               <w:r>
                 <w:rPr>
-                  <w:rStyle w:val="Hyperlink"/>
-                  <w:rFonts w:asciiTheme="minorHAnsi" w:hAnsiTheme="minorHAnsi"/>
+                  <w:color w:val="0070C0"/>
                   <w:sz w:val="24"/>
                   <w:szCs w:val="24"/>
-                  <w:u w:val="none"/>
-                  <w:shd w:val="clear" w:color="auto" w:fill="FFFFFF"/>
                 </w:rPr>
                 <w:t>Containers and Iterators</w:t>
               </w:r>
@@ -4324,12 +4337,15 @@
               <w:spacing w:after="160" w:line="259" w:lineRule="auto"/>
               <w:ind w:left="140" w:right="-21" w:hanging="172"/>
               <w:rPr>
-                <w:rStyle w:val="Hyperlink"/>
-                <w:color w:val="000000"/>
-                <w:u w:val="none"/>
-              </w:rPr>
-            </w:pPr>
-            <w:r>
+                <w:sz w:val="24"/>
+                <w:szCs w:val="24"/>
+              </w:rPr>
+            </w:pPr>
+            <w:r>
+              <w:rPr>
+                <w:sz w:val="24"/>
+                <w:szCs w:val="24"/>
+              </w:rPr>
               <w:t>Review</w:t>
             </w:r>
           </w:p>
@@ -4471,17 +4487,7 @@
                 <w:sz w:val="24"/>
                 <w:szCs w:val="24"/>
               </w:rPr>
-              <w:t>2</w:t>
-            </w:r>
-            <w:r>
-              <w:rPr>
-                <w:rFonts w:asciiTheme="minorHAnsi" w:hAnsiTheme="minorHAnsi" w:cs="Arial"/>
-                <w:b/>
-                <w:color w:val="795500"/>
-                <w:sz w:val="24"/>
-                <w:szCs w:val="24"/>
-              </w:rPr>
-              <w:t>.5</w:t>
+              <w:t>3.125</w:t>
             </w:r>
             <w:r>
               <w:rPr>
@@ -4554,7 +4560,14 @@
                 <w:rFonts w:asciiTheme="minorHAnsi" w:hAnsiTheme="minorHAnsi" w:cstheme="minorHAnsi"/>
                 <w:b/>
               </w:rPr>
-              <w:t>18</w:t>
+              <w:t>1</w:t>
+            </w:r>
+            <w:r>
+              <w:rPr>
+                <w:rFonts w:asciiTheme="minorHAnsi" w:hAnsiTheme="minorHAnsi" w:cstheme="minorHAnsi"/>
+                <w:b/>
+              </w:rPr>
+              <w:t>7</w:t>
             </w:r>
             <w:r>
               <w:rPr>
@@ -4577,25 +4590,7 @@
                 <w:rFonts w:asciiTheme="minorHAnsi" w:hAnsiTheme="minorHAnsi" w:cstheme="minorHAnsi"/>
                 <w:b/>
               </w:rPr>
-              <w:t>2</w:t>
-            </w:r>
-          </w:p>
-        </w:tc>
-        <w:tc>
-          <w:tcPr>
-            <w:tcW w:w="2552" w:type="dxa"/>
-          </w:tcPr>
-          <w:p>
-            <w:pPr>
-              <w:pStyle w:val="ListParagraph"/>
-              <w:numPr>
-                <w:ilvl w:val="0"/>
-                <w:numId w:val="3"/>
-              </w:numPr>
-              <w:ind w:left="140" w:right="-21" w:hanging="172"/>
-            </w:pPr>
-            <w:r>
-              <w:t>Review</w:t>
+              <w:t>1</w:t>
             </w:r>
           </w:p>
         </w:tc>
@@ -4613,23 +4608,43 @@
               <w:spacing w:after="160" w:line="259" w:lineRule="auto"/>
               <w:ind w:left="140" w:right="-21" w:hanging="172"/>
               <w:rPr>
-                <w:rStyle w:val="Hyperlink"/>
-                <w:rFonts w:asciiTheme="minorHAnsi" w:hAnsiTheme="minorHAnsi"/>
-                <w:sz w:val="24"/>
-                <w:szCs w:val="24"/>
-                <w:u w:val="none"/>
-                <w:shd w:val="clear" w:color="auto" w:fill="FFFFFF"/>
-              </w:rPr>
-            </w:pPr>
-            <w:hyperlink r:id="rId36" w:history="1">
+                <w:sz w:val="24"/>
+                <w:szCs w:val="24"/>
+              </w:rPr>
+            </w:pPr>
+            <w:r>
+              <w:rPr>
+                <w:sz w:val="24"/>
+                <w:szCs w:val="24"/>
+              </w:rPr>
+              <w:t>Review</w:t>
+            </w:r>
+          </w:p>
+        </w:tc>
+        <w:tc>
+          <w:tcPr>
+            <w:tcW w:w="2552" w:type="dxa"/>
+          </w:tcPr>
+          <w:p>
+            <w:pPr>
+              <w:pStyle w:val="ListParagraph"/>
+              <w:numPr>
+                <w:ilvl w:val="0"/>
+                <w:numId w:val="3"/>
+              </w:numPr>
+              <w:spacing w:after="160" w:line="259" w:lineRule="auto"/>
+              <w:ind w:left="140" w:right="-21" w:hanging="172"/>
+              <w:rPr>
+                <w:sz w:val="24"/>
+                <w:szCs w:val="24"/>
+              </w:rPr>
+            </w:pPr>
+            <w:hyperlink r:id="rId39" w:history="1">
               <w:r>
                 <w:rPr>
-                  <w:rStyle w:val="Hyperlink"/>
-                  <w:rFonts w:asciiTheme="minorHAnsi" w:hAnsiTheme="minorHAnsi"/>
+                  <w:color w:val="0070C0"/>
                   <w:sz w:val="24"/>
                   <w:szCs w:val="24"/>
-                  <w:u w:val="none"/>
-                  <w:shd w:val="clear" w:color="auto" w:fill="FFFFFF"/>
                 </w:rPr>
                 <w:t>Algorithms</w:t>
               </w:r>
@@ -4645,22 +4660,16 @@
               <w:spacing w:after="160" w:line="259" w:lineRule="auto"/>
               <w:ind w:left="140" w:right="-21" w:hanging="172"/>
               <w:rPr>
-                <w:rFonts w:asciiTheme="minorHAnsi" w:hAnsiTheme="minorHAnsi"/>
-                <w:color w:val="0563C1" w:themeColor="hyperlink"/>
-                <w:sz w:val="24"/>
-                <w:szCs w:val="24"/>
-                <w:shd w:val="clear" w:color="auto" w:fill="FFFFFF"/>
-              </w:rPr>
-            </w:pPr>
-            <w:hyperlink r:id="rId37" w:history="1">
+                <w:sz w:val="24"/>
+                <w:szCs w:val="24"/>
+              </w:rPr>
+            </w:pPr>
+            <w:hyperlink r:id="rId40" w:history="1">
               <w:r>
                 <w:rPr>
-                  <w:rStyle w:val="Hyperlink"/>
-                  <w:rFonts w:asciiTheme="minorHAnsi" w:hAnsiTheme="minorHAnsi"/>
+                  <w:color w:val="0070C0"/>
                   <w:sz w:val="24"/>
                   <w:szCs w:val="24"/>
-                  <w:u w:val="none"/>
-                  <w:shd w:val="clear" w:color="auto" w:fill="FFFFFF"/>
                 </w:rPr>
                 <w:t>File Stream Objects</w:t>
               </w:r>
@@ -4860,7 +4869,7 @@
                 <w:rFonts w:asciiTheme="minorHAnsi" w:hAnsiTheme="minorHAnsi" w:cstheme="minorHAnsi"/>
                 <w:b/>
               </w:rPr>
-              <w:t>November</w:t>
+              <w:t>October</w:t>
             </w:r>
             <w:r>
               <w:rPr>
@@ -4874,7 +4883,7 @@
                 <w:rFonts w:asciiTheme="minorHAnsi" w:hAnsiTheme="minorHAnsi" w:cstheme="minorHAnsi"/>
                 <w:b/>
               </w:rPr>
-              <w:t>1</w:t>
+              <w:t>31</w:t>
             </w:r>
             <w:r>
               <w:rPr>
@@ -4889,8 +4898,17 @@
               <w:rPr>
                 <w:rFonts w:asciiTheme="minorHAnsi" w:hAnsiTheme="minorHAnsi" w:cstheme="minorHAnsi"/>
                 <w:b/>
-              </w:rPr>
-              <w:t>5</w:t>
+                <w:sz w:val="24"/>
+                <w:szCs w:val="24"/>
+              </w:rPr>
+              <w:t xml:space="preserve">November </w:t>
+            </w:r>
+            <w:r>
+              <w:rPr>
+                <w:rFonts w:asciiTheme="minorHAnsi" w:hAnsiTheme="minorHAnsi" w:cstheme="minorHAnsi"/>
+                <w:b/>
+              </w:rPr>
+              <w:t>4</w:t>
             </w:r>
           </w:p>
         </w:tc>
@@ -4908,23 +4926,16 @@
               <w:spacing w:after="160" w:line="259" w:lineRule="auto"/>
               <w:ind w:left="140" w:right="-21" w:hanging="172"/>
               <w:rPr>
-                <w:rStyle w:val="Hyperlink"/>
-                <w:rFonts w:asciiTheme="minorHAnsi" w:hAnsiTheme="minorHAnsi"/>
-                <w:sz w:val="24"/>
-                <w:szCs w:val="24"/>
-                <w:u w:val="none"/>
-                <w:shd w:val="clear" w:color="auto" w:fill="FFFFFF"/>
-              </w:rPr>
-            </w:pPr>
-            <w:hyperlink r:id="rId38" w:history="1">
+                <w:sz w:val="24"/>
+                <w:szCs w:val="24"/>
+              </w:rPr>
+            </w:pPr>
+            <w:hyperlink r:id="rId41" w:history="1">
               <w:r>
                 <w:rPr>
-                  <w:rStyle w:val="Hyperlink"/>
-                  <w:rFonts w:asciiTheme="minorHAnsi" w:hAnsiTheme="minorHAnsi"/>
+                  <w:color w:val="0070C0"/>
                   <w:sz w:val="24"/>
                   <w:szCs w:val="24"/>
-                  <w:u w:val="none"/>
-                  <w:shd w:val="clear" w:color="auto" w:fill="FFFFFF"/>
                 </w:rPr>
                 <w:t>Algorithms</w:t>
               </w:r>
@@ -4940,23 +4951,16 @@
               <w:spacing w:after="160" w:line="259" w:lineRule="auto"/>
               <w:ind w:left="140" w:right="-21" w:hanging="172"/>
               <w:rPr>
-                <w:rStyle w:val="Hyperlink"/>
-                <w:rFonts w:asciiTheme="minorHAnsi" w:hAnsiTheme="minorHAnsi"/>
-                <w:sz w:val="24"/>
-                <w:szCs w:val="24"/>
-                <w:u w:val="none"/>
-                <w:shd w:val="clear" w:color="auto" w:fill="FFFFFF"/>
-              </w:rPr>
-            </w:pPr>
-            <w:hyperlink r:id="rId39" w:history="1">
+                <w:sz w:val="24"/>
+                <w:szCs w:val="24"/>
+              </w:rPr>
+            </w:pPr>
+            <w:hyperlink r:id="rId42" w:history="1">
               <w:r>
                 <w:rPr>
-                  <w:rStyle w:val="Hyperlink"/>
-                  <w:rFonts w:asciiTheme="minorHAnsi" w:hAnsiTheme="minorHAnsi"/>
+                  <w:color w:val="0070C0"/>
                   <w:sz w:val="24"/>
                   <w:szCs w:val="24"/>
-                  <w:u w:val="none"/>
-                  <w:shd w:val="clear" w:color="auto" w:fill="FFFFFF"/>
                 </w:rPr>
                 <w:t>File Stream Objects</w:t>
               </w:r>
@@ -4977,23 +4981,16 @@
               <w:spacing w:after="160" w:line="259" w:lineRule="auto"/>
               <w:ind w:left="140" w:right="-21" w:hanging="172"/>
               <w:rPr>
-                <w:rStyle w:val="Hyperlink"/>
-                <w:rFonts w:asciiTheme="minorHAnsi" w:hAnsiTheme="minorHAnsi"/>
-                <w:sz w:val="24"/>
-                <w:szCs w:val="24"/>
-                <w:u w:val="none"/>
-                <w:shd w:val="clear" w:color="auto" w:fill="FFFFFF"/>
-              </w:rPr>
-            </w:pPr>
-            <w:hyperlink r:id="rId40" w:history="1">
+                <w:sz w:val="24"/>
+                <w:szCs w:val="24"/>
+              </w:rPr>
+            </w:pPr>
+            <w:hyperlink r:id="rId43" w:history="1">
               <w:r>
                 <w:rPr>
-                  <w:rStyle w:val="Hyperlink"/>
-                  <w:rFonts w:asciiTheme="minorHAnsi" w:hAnsiTheme="minorHAnsi"/>
+                  <w:color w:val="0070C0"/>
                   <w:sz w:val="24"/>
                   <w:szCs w:val="24"/>
-                  <w:u w:val="none"/>
-                  <w:shd w:val="clear" w:color="auto" w:fill="FFFFFF"/>
                 </w:rPr>
                 <w:t>Raw Pointers</w:t>
               </w:r>
@@ -5008,23 +5005,16 @@
               </w:numPr>
               <w:ind w:left="140" w:right="-21" w:hanging="172"/>
               <w:rPr>
-                <w:rStyle w:val="Hyperlink"/>
-                <w:rFonts w:asciiTheme="minorHAnsi" w:hAnsiTheme="minorHAnsi"/>
-                <w:sz w:val="24"/>
-                <w:szCs w:val="24"/>
-                <w:u w:val="none"/>
-                <w:shd w:val="clear" w:color="auto" w:fill="FFFFFF"/>
-              </w:rPr>
-            </w:pPr>
-            <w:hyperlink r:id="rId41" w:history="1">
+                <w:sz w:val="24"/>
+                <w:szCs w:val="24"/>
+              </w:rPr>
+            </w:pPr>
+            <w:hyperlink r:id="rId44" w:history="1">
               <w:r>
                 <w:rPr>
-                  <w:rStyle w:val="Hyperlink"/>
-                  <w:rFonts w:asciiTheme="minorHAnsi" w:hAnsiTheme="minorHAnsi"/>
+                  <w:color w:val="0070C0"/>
                   <w:sz w:val="24"/>
                   <w:szCs w:val="24"/>
-                  <w:u w:val="none"/>
-                  <w:shd w:val="clear" w:color="auto" w:fill="FFFFFF"/>
                 </w:rPr>
                 <w:t>Smart Pointers</w:t>
               </w:r>
@@ -5168,17 +5158,7 @@
                 <w:sz w:val="24"/>
                 <w:szCs w:val="24"/>
               </w:rPr>
-              <w:t>2</w:t>
-            </w:r>
-            <w:r>
-              <w:rPr>
-                <w:rFonts w:asciiTheme="minorHAnsi" w:hAnsiTheme="minorHAnsi" w:cs="Arial"/>
-                <w:b/>
-                <w:color w:val="795500"/>
-                <w:sz w:val="24"/>
-                <w:szCs w:val="24"/>
-              </w:rPr>
-              <w:t>.5</w:t>
+              <w:t>3.125</w:t>
             </w:r>
             <w:r>
               <w:rPr>
@@ -5263,7 +5243,7 @@
                 <w:rFonts w:asciiTheme="minorHAnsi" w:hAnsiTheme="minorHAnsi" w:cstheme="minorHAnsi"/>
                 <w:b/>
               </w:rPr>
-              <w:t>8</w:t>
+              <w:t>7</w:t>
             </w:r>
             <w:r>
               <w:rPr>
@@ -5286,7 +5266,7 @@
                 <w:rFonts w:asciiTheme="minorHAnsi" w:hAnsiTheme="minorHAnsi" w:cstheme="minorHAnsi"/>
                 <w:b/>
               </w:rPr>
-              <w:t>2</w:t>
+              <w:t>1</w:t>
             </w:r>
           </w:p>
         </w:tc>
@@ -5304,23 +5284,16 @@
               <w:spacing w:after="160" w:line="259" w:lineRule="auto"/>
               <w:ind w:left="140" w:right="-21" w:hanging="172"/>
               <w:rPr>
-                <w:rStyle w:val="Hyperlink"/>
-                <w:rFonts w:asciiTheme="minorHAnsi" w:hAnsiTheme="minorHAnsi"/>
-                <w:sz w:val="24"/>
-                <w:szCs w:val="24"/>
-                <w:u w:val="none"/>
-                <w:shd w:val="clear" w:color="auto" w:fill="FFFFFF"/>
-              </w:rPr>
-            </w:pPr>
-            <w:hyperlink r:id="rId42" w:history="1">
+                <w:sz w:val="24"/>
+                <w:szCs w:val="24"/>
+              </w:rPr>
+            </w:pPr>
+            <w:hyperlink r:id="rId45" w:history="1">
               <w:r>
                 <w:rPr>
-                  <w:rStyle w:val="Hyperlink"/>
-                  <w:rFonts w:asciiTheme="minorHAnsi" w:hAnsiTheme="minorHAnsi"/>
+                  <w:color w:val="0070C0"/>
                   <w:sz w:val="24"/>
                   <w:szCs w:val="24"/>
-                  <w:u w:val="none"/>
-                  <w:shd w:val="clear" w:color="auto" w:fill="FFFFFF"/>
                 </w:rPr>
                 <w:t>Raw Pointers</w:t>
               </w:r>
@@ -5336,23 +5309,16 @@
               <w:spacing w:after="160" w:line="259" w:lineRule="auto"/>
               <w:ind w:left="140" w:right="-21" w:hanging="172"/>
               <w:rPr>
-                <w:rStyle w:val="Hyperlink"/>
-                <w:rFonts w:asciiTheme="minorHAnsi" w:hAnsiTheme="minorHAnsi"/>
-                <w:sz w:val="24"/>
-                <w:szCs w:val="24"/>
-                <w:u w:val="none"/>
-                <w:shd w:val="clear" w:color="auto" w:fill="FFFFFF"/>
-              </w:rPr>
-            </w:pPr>
-            <w:hyperlink r:id="rId43" w:history="1">
+                <w:sz w:val="24"/>
+                <w:szCs w:val="24"/>
+              </w:rPr>
+            </w:pPr>
+            <w:hyperlink r:id="rId46" w:history="1">
               <w:r>
                 <w:rPr>
-                  <w:rStyle w:val="Hyperlink"/>
-                  <w:rFonts w:asciiTheme="minorHAnsi" w:hAnsiTheme="minorHAnsi"/>
+                  <w:color w:val="0070C0"/>
                   <w:sz w:val="24"/>
                   <w:szCs w:val="24"/>
-                  <w:u w:val="none"/>
-                  <w:shd w:val="clear" w:color="auto" w:fill="FFFFFF"/>
                 </w:rPr>
                 <w:t>Smart Pointers</w:t>
               </w:r>
@@ -5373,23 +5339,16 @@
               <w:spacing w:after="160" w:line="259" w:lineRule="auto"/>
               <w:ind w:left="140" w:right="-21" w:hanging="172"/>
               <w:rPr>
-                <w:rStyle w:val="Hyperlink"/>
-                <w:rFonts w:asciiTheme="minorHAnsi" w:hAnsiTheme="minorHAnsi"/>
-                <w:sz w:val="24"/>
-                <w:szCs w:val="24"/>
-                <w:u w:val="none"/>
-                <w:shd w:val="clear" w:color="auto" w:fill="FFFFFF"/>
-              </w:rPr>
-            </w:pPr>
-            <w:hyperlink r:id="rId44" w:history="1">
+                <w:sz w:val="24"/>
+                <w:szCs w:val="24"/>
+              </w:rPr>
+            </w:pPr>
+            <w:hyperlink r:id="rId47" w:history="1">
               <w:r>
                 <w:rPr>
-                  <w:rStyle w:val="Hyperlink"/>
-                  <w:rFonts w:asciiTheme="minorHAnsi" w:hAnsiTheme="minorHAnsi"/>
+                  <w:color w:val="0070C0"/>
                   <w:sz w:val="24"/>
                   <w:szCs w:val="24"/>
-                  <w:u w:val="none"/>
-                  <w:shd w:val="clear" w:color="auto" w:fill="FFFFFF"/>
                 </w:rPr>
                 <w:t>Multi-Threading</w:t>
               </w:r>
@@ -5404,23 +5363,16 @@
               </w:numPr>
               <w:ind w:left="140" w:right="-21" w:hanging="172"/>
               <w:rPr>
-                <w:rStyle w:val="Hyperlink"/>
-                <w:rFonts w:asciiTheme="minorHAnsi" w:hAnsiTheme="minorHAnsi"/>
-                <w:sz w:val="24"/>
-                <w:szCs w:val="24"/>
-                <w:u w:val="none"/>
-                <w:shd w:val="clear" w:color="auto" w:fill="FFFFFF"/>
-              </w:rPr>
-            </w:pPr>
-            <w:hyperlink r:id="rId45" w:history="1">
+                <w:sz w:val="24"/>
+                <w:szCs w:val="24"/>
+              </w:rPr>
+            </w:pPr>
+            <w:hyperlink r:id="rId48" w:history="1">
               <w:r>
                 <w:rPr>
-                  <w:rStyle w:val="Hyperlink"/>
-                  <w:rFonts w:asciiTheme="minorHAnsi" w:hAnsiTheme="minorHAnsi"/>
+                  <w:color w:val="0070C0"/>
                   <w:sz w:val="24"/>
                   <w:szCs w:val="24"/>
-                  <w:u w:val="none"/>
-                  <w:shd w:val="clear" w:color="auto" w:fill="FFFFFF"/>
                 </w:rPr>
                 <w:t>Thread Classes</w:t>
               </w:r>
@@ -5564,17 +5516,7 @@
                 <w:sz w:val="24"/>
                 <w:szCs w:val="24"/>
               </w:rPr>
-              <w:t>2</w:t>
-            </w:r>
-            <w:r>
-              <w:rPr>
-                <w:rFonts w:asciiTheme="minorHAnsi" w:hAnsiTheme="minorHAnsi" w:cs="Arial"/>
-                <w:b/>
-                <w:color w:val="795500"/>
-                <w:sz w:val="24"/>
-                <w:szCs w:val="24"/>
-              </w:rPr>
-              <w:t>.5</w:t>
+              <w:t>3.125</w:t>
             </w:r>
             <w:r>
               <w:rPr>
@@ -5659,7 +5601,7 @@
                 <w:rFonts w:asciiTheme="minorHAnsi" w:hAnsiTheme="minorHAnsi" w:cstheme="minorHAnsi"/>
                 <w:b/>
               </w:rPr>
-              <w:t>15</w:t>
+              <w:t>14</w:t>
             </w:r>
             <w:r>
               <w:rPr>
@@ -5675,7 +5617,7 @@
                 <w:rFonts w:asciiTheme="minorHAnsi" w:hAnsiTheme="minorHAnsi" w:cstheme="minorHAnsi"/>
                 <w:b/>
               </w:rPr>
-              <w:t>19</w:t>
+              <w:t>18</w:t>
             </w:r>
           </w:p>
         </w:tc>
@@ -5693,23 +5635,16 @@
               <w:spacing w:after="160" w:line="259" w:lineRule="auto"/>
               <w:ind w:left="140" w:right="-21" w:hanging="172"/>
               <w:rPr>
-                <w:rStyle w:val="Hyperlink"/>
-                <w:rFonts w:asciiTheme="minorHAnsi" w:hAnsiTheme="minorHAnsi"/>
-                <w:sz w:val="24"/>
-                <w:szCs w:val="24"/>
-                <w:u w:val="none"/>
-                <w:shd w:val="clear" w:color="auto" w:fill="FFFFFF"/>
-              </w:rPr>
-            </w:pPr>
-            <w:hyperlink r:id="rId46" w:history="1">
+                <w:sz w:val="24"/>
+                <w:szCs w:val="24"/>
+              </w:rPr>
+            </w:pPr>
+            <w:hyperlink r:id="rId49" w:history="1">
               <w:r>
                 <w:rPr>
-                  <w:rStyle w:val="Hyperlink"/>
-                  <w:rFonts w:asciiTheme="minorHAnsi" w:hAnsiTheme="minorHAnsi"/>
+                  <w:color w:val="0070C0"/>
                   <w:sz w:val="24"/>
                   <w:szCs w:val="24"/>
-                  <w:u w:val="none"/>
-                  <w:shd w:val="clear" w:color="auto" w:fill="FFFFFF"/>
                 </w:rPr>
                 <w:t>Multi-Threading</w:t>
               </w:r>
@@ -5725,23 +5660,16 @@
               <w:spacing w:after="160" w:line="259" w:lineRule="auto"/>
               <w:ind w:left="140" w:right="-21" w:hanging="172"/>
               <w:rPr>
-                <w:rStyle w:val="Hyperlink"/>
-                <w:rFonts w:asciiTheme="minorHAnsi" w:hAnsiTheme="minorHAnsi"/>
-                <w:sz w:val="24"/>
-                <w:szCs w:val="24"/>
-                <w:u w:val="none"/>
-                <w:shd w:val="clear" w:color="auto" w:fill="FFFFFF"/>
-              </w:rPr>
-            </w:pPr>
-            <w:hyperlink r:id="rId47" w:history="1">
+                <w:sz w:val="24"/>
+                <w:szCs w:val="24"/>
+              </w:rPr>
+            </w:pPr>
+            <w:hyperlink r:id="rId50" w:history="1">
               <w:r>
                 <w:rPr>
-                  <w:rStyle w:val="Hyperlink"/>
-                  <w:rFonts w:asciiTheme="minorHAnsi" w:hAnsiTheme="minorHAnsi"/>
+                  <w:color w:val="0070C0"/>
                   <w:sz w:val="24"/>
                   <w:szCs w:val="24"/>
-                  <w:u w:val="none"/>
-                  <w:shd w:val="clear" w:color="auto" w:fill="FFFFFF"/>
                 </w:rPr>
                 <w:t>Thread Classes</w:t>
               </w:r>
@@ -5762,23 +5690,16 @@
               <w:spacing w:after="160" w:line="259" w:lineRule="auto"/>
               <w:ind w:left="140" w:right="-21" w:hanging="172"/>
               <w:rPr>
-                <w:rStyle w:val="Hyperlink"/>
-                <w:rFonts w:asciiTheme="minorHAnsi" w:hAnsiTheme="minorHAnsi"/>
-                <w:sz w:val="24"/>
-                <w:szCs w:val="24"/>
-                <w:u w:val="none"/>
-                <w:shd w:val="clear" w:color="auto" w:fill="FFFFFF"/>
-              </w:rPr>
-            </w:pPr>
-            <w:hyperlink r:id="rId48" w:history="1">
+                <w:sz w:val="24"/>
+                <w:szCs w:val="24"/>
+              </w:rPr>
+            </w:pPr>
+            <w:hyperlink r:id="rId51" w:history="1">
               <w:r>
                 <w:rPr>
-                  <w:rStyle w:val="Hyperlink"/>
-                  <w:rFonts w:asciiTheme="minorHAnsi" w:hAnsiTheme="minorHAnsi"/>
+                  <w:color w:val="0070C0"/>
                   <w:sz w:val="24"/>
                   <w:szCs w:val="24"/>
-                  <w:u w:val="none"/>
-                  <w:shd w:val="clear" w:color="auto" w:fill="FFFFFF"/>
                 </w:rPr>
                 <w:t>Pre-Processor Directives</w:t>
               </w:r>
@@ -5793,23 +5714,16 @@
               </w:numPr>
               <w:ind w:left="140" w:right="-21" w:hanging="172"/>
               <w:rPr>
-                <w:rStyle w:val="Hyperlink"/>
-                <w:rFonts w:asciiTheme="minorHAnsi" w:hAnsiTheme="minorHAnsi"/>
-                <w:sz w:val="24"/>
-                <w:szCs w:val="24"/>
-                <w:u w:val="none"/>
-                <w:shd w:val="clear" w:color="auto" w:fill="FFFFFF"/>
-              </w:rPr>
-            </w:pPr>
-            <w:hyperlink r:id="rId49" w:history="1">
+                <w:sz w:val="24"/>
+                <w:szCs w:val="24"/>
+              </w:rPr>
+            </w:pPr>
+            <w:hyperlink r:id="rId52" w:history="1">
               <w:r>
                 <w:rPr>
-                  <w:rStyle w:val="Hyperlink"/>
-                  <w:rFonts w:asciiTheme="minorHAnsi" w:hAnsiTheme="minorHAnsi"/>
+                  <w:color w:val="0070C0"/>
                   <w:sz w:val="24"/>
                   <w:szCs w:val="24"/>
-                  <w:u w:val="none"/>
-                  <w:shd w:val="clear" w:color="auto" w:fill="FFFFFF"/>
                 </w:rPr>
                 <w:t>Arrays and Pointers to Arrays</w:t>
               </w:r>
@@ -5953,17 +5867,7 @@
                 <w:sz w:val="24"/>
                 <w:szCs w:val="24"/>
               </w:rPr>
-              <w:t>2</w:t>
-            </w:r>
-            <w:r>
-              <w:rPr>
-                <w:rFonts w:asciiTheme="minorHAnsi" w:hAnsiTheme="minorHAnsi" w:cs="Arial"/>
-                <w:b/>
-                <w:color w:val="795500"/>
-                <w:sz w:val="24"/>
-                <w:szCs w:val="24"/>
-              </w:rPr>
-              <w:t>.5</w:t>
+              <w:t>3.125</w:t>
             </w:r>
             <w:r>
               <w:rPr>
@@ -6048,7 +5952,7 @@
                 <w:rFonts w:asciiTheme="minorHAnsi" w:hAnsiTheme="minorHAnsi" w:cstheme="minorHAnsi"/>
                 <w:b/>
               </w:rPr>
-              <w:t>2</w:t>
+              <w:t>1</w:t>
             </w:r>
             <w:r>
               <w:rPr>
@@ -6064,14 +5968,7 @@
                 <w:rFonts w:asciiTheme="minorHAnsi" w:hAnsiTheme="minorHAnsi" w:cstheme="minorHAnsi"/>
                 <w:b/>
               </w:rPr>
-              <w:t>2</w:t>
-            </w:r>
-            <w:r>
-              <w:rPr>
-                <w:rFonts w:asciiTheme="minorHAnsi" w:hAnsiTheme="minorHAnsi" w:cstheme="minorHAnsi"/>
-                <w:b/>
-              </w:rPr>
-              <w:t>7</w:t>
+              <w:t>26</w:t>
             </w:r>
           </w:p>
           <w:p>
@@ -6098,23 +5995,16 @@
               <w:spacing w:after="160" w:line="259" w:lineRule="auto"/>
               <w:ind w:left="140" w:right="-21" w:hanging="172"/>
               <w:rPr>
-                <w:rStyle w:val="Hyperlink"/>
-                <w:rFonts w:asciiTheme="minorHAnsi" w:hAnsiTheme="minorHAnsi"/>
-                <w:sz w:val="24"/>
-                <w:szCs w:val="24"/>
-                <w:u w:val="none"/>
-                <w:shd w:val="clear" w:color="auto" w:fill="FFFFFF"/>
-              </w:rPr>
-            </w:pPr>
-            <w:hyperlink r:id="rId50" w:history="1">
+                <w:sz w:val="24"/>
+                <w:szCs w:val="24"/>
+              </w:rPr>
+            </w:pPr>
+            <w:hyperlink r:id="rId53" w:history="1">
               <w:r>
                 <w:rPr>
-                  <w:rStyle w:val="Hyperlink"/>
-                  <w:rFonts w:asciiTheme="minorHAnsi" w:hAnsiTheme="minorHAnsi"/>
+                  <w:color w:val="0070C0"/>
                   <w:sz w:val="24"/>
                   <w:szCs w:val="24"/>
-                  <w:u w:val="none"/>
-                  <w:shd w:val="clear" w:color="auto" w:fill="FFFFFF"/>
                 </w:rPr>
                 <w:t>Pre-Processor Directives</w:t>
               </w:r>
@@ -6130,23 +6020,16 @@
               <w:spacing w:after="160" w:line="259" w:lineRule="auto"/>
               <w:ind w:left="140" w:right="-21" w:hanging="172"/>
               <w:rPr>
-                <w:rStyle w:val="Hyperlink"/>
-                <w:rFonts w:asciiTheme="minorHAnsi" w:hAnsiTheme="minorHAnsi"/>
-                <w:sz w:val="24"/>
-                <w:szCs w:val="24"/>
-                <w:u w:val="none"/>
-                <w:shd w:val="clear" w:color="auto" w:fill="FFFFFF"/>
-              </w:rPr>
-            </w:pPr>
-            <w:hyperlink r:id="rId51" w:history="1">
+                <w:sz w:val="24"/>
+                <w:szCs w:val="24"/>
+              </w:rPr>
+            </w:pPr>
+            <w:hyperlink r:id="rId54" w:history="1">
               <w:r>
                 <w:rPr>
-                  <w:rStyle w:val="Hyperlink"/>
-                  <w:rFonts w:asciiTheme="minorHAnsi" w:hAnsiTheme="minorHAnsi"/>
+                  <w:color w:val="0070C0"/>
                   <w:sz w:val="24"/>
                   <w:szCs w:val="24"/>
-                  <w:u w:val="none"/>
-                  <w:shd w:val="clear" w:color="auto" w:fill="FFFFFF"/>
                 </w:rPr>
                 <w:t>Arrays and Pointers to Arrays</w:t>
               </w:r>
@@ -6167,23 +6050,16 @@
               <w:spacing w:after="160" w:line="259" w:lineRule="auto"/>
               <w:ind w:left="140" w:right="-21" w:hanging="172"/>
               <w:rPr>
-                <w:rStyle w:val="Hyperlink"/>
-                <w:rFonts w:asciiTheme="minorHAnsi" w:hAnsiTheme="minorHAnsi"/>
-                <w:sz w:val="24"/>
-                <w:szCs w:val="24"/>
-                <w:u w:val="none"/>
-                <w:shd w:val="clear" w:color="auto" w:fill="FFFFFF"/>
-              </w:rPr>
-            </w:pPr>
-            <w:hyperlink r:id="rId52" w:history="1">
+                <w:sz w:val="24"/>
+                <w:szCs w:val="24"/>
+              </w:rPr>
+            </w:pPr>
+            <w:hyperlink r:id="rId55" w:history="1">
               <w:r>
                 <w:rPr>
-                  <w:rStyle w:val="Hyperlink"/>
-                  <w:rFonts w:asciiTheme="minorHAnsi" w:hAnsiTheme="minorHAnsi"/>
+                  <w:color w:val="0070C0"/>
                   <w:sz w:val="24"/>
                   <w:szCs w:val="24"/>
-                  <w:u w:val="none"/>
-                  <w:shd w:val="clear" w:color="auto" w:fill="FFFFFF"/>
                 </w:rPr>
                 <w:t>Multiple Inheritance</w:t>
               </w:r>
@@ -6198,23 +6074,16 @@
               </w:numPr>
               <w:ind w:left="140" w:right="-21" w:hanging="172"/>
               <w:rPr>
-                <w:rStyle w:val="Hyperlink"/>
-                <w:rFonts w:asciiTheme="minorHAnsi" w:hAnsiTheme="minorHAnsi"/>
-                <w:sz w:val="24"/>
-                <w:szCs w:val="24"/>
-                <w:u w:val="none"/>
-                <w:shd w:val="clear" w:color="auto" w:fill="FFFFFF"/>
-              </w:rPr>
-            </w:pPr>
-            <w:hyperlink r:id="rId53" w:history="1">
+                <w:sz w:val="24"/>
+                <w:szCs w:val="24"/>
+              </w:rPr>
+            </w:pPr>
+            <w:hyperlink r:id="rId56" w:history="1">
               <w:r>
                 <w:rPr>
-                  <w:rStyle w:val="Hyperlink"/>
-                  <w:rFonts w:asciiTheme="minorHAnsi" w:hAnsiTheme="minorHAnsi"/>
+                  <w:color w:val="0070C0"/>
                   <w:sz w:val="24"/>
                   <w:szCs w:val="24"/>
-                  <w:u w:val="none"/>
-                  <w:shd w:val="clear" w:color="auto" w:fill="FFFFFF"/>
                 </w:rPr>
                 <w:t>Bit-Wise Expressions</w:t>
               </w:r>
@@ -6358,17 +6227,7 @@
                 <w:sz w:val="24"/>
                 <w:szCs w:val="24"/>
               </w:rPr>
-              <w:t>2</w:t>
-            </w:r>
-            <w:r>
-              <w:rPr>
-                <w:rFonts w:asciiTheme="minorHAnsi" w:hAnsiTheme="minorHAnsi" w:cs="Arial"/>
-                <w:b/>
-                <w:color w:val="795500"/>
-                <w:sz w:val="24"/>
-                <w:szCs w:val="24"/>
-              </w:rPr>
-              <w:t>.5</w:t>
+              <w:t>3.125</w:t>
             </w:r>
             <w:r>
               <w:rPr>
@@ -6453,7 +6312,7 @@
                 <w:rFonts w:asciiTheme="minorHAnsi" w:hAnsiTheme="minorHAnsi" w:cstheme="minorHAnsi"/>
                 <w:b/>
               </w:rPr>
-              <w:t>29</w:t>
+              <w:t>28</w:t>
             </w:r>
             <w:r>
               <w:rPr>
@@ -6478,7 +6337,7 @@
                 <w:rFonts w:asciiTheme="minorHAnsi" w:hAnsiTheme="minorHAnsi" w:cstheme="minorHAnsi"/>
                 <w:b/>
               </w:rPr>
-              <w:t>3</w:t>
+              <w:t>2</w:t>
             </w:r>
           </w:p>
         </w:tc>
@@ -6496,23 +6355,16 @@
               <w:spacing w:after="160" w:line="259" w:lineRule="auto"/>
               <w:ind w:left="140" w:right="-21" w:hanging="172"/>
               <w:rPr>
-                <w:rStyle w:val="Hyperlink"/>
-                <w:rFonts w:asciiTheme="minorHAnsi" w:hAnsiTheme="minorHAnsi"/>
-                <w:sz w:val="24"/>
-                <w:szCs w:val="24"/>
-                <w:u w:val="none"/>
-                <w:shd w:val="clear" w:color="auto" w:fill="FFFFFF"/>
-              </w:rPr>
-            </w:pPr>
-            <w:hyperlink r:id="rId54" w:history="1">
+                <w:sz w:val="24"/>
+                <w:szCs w:val="24"/>
+              </w:rPr>
+            </w:pPr>
+            <w:hyperlink r:id="rId57" w:history="1">
               <w:r>
                 <w:rPr>
-                  <w:rStyle w:val="Hyperlink"/>
-                  <w:rFonts w:asciiTheme="minorHAnsi" w:hAnsiTheme="minorHAnsi"/>
+                  <w:color w:val="0070C0"/>
                   <w:sz w:val="24"/>
                   <w:szCs w:val="24"/>
-                  <w:u w:val="none"/>
-                  <w:shd w:val="clear" w:color="auto" w:fill="FFFFFF"/>
                 </w:rPr>
                 <w:t>Multiple Inheritance</w:t>
               </w:r>
@@ -6528,23 +6380,16 @@
               <w:spacing w:after="160" w:line="259" w:lineRule="auto"/>
               <w:ind w:left="140" w:right="-21" w:hanging="172"/>
               <w:rPr>
-                <w:rStyle w:val="Hyperlink"/>
-                <w:rFonts w:asciiTheme="minorHAnsi" w:hAnsiTheme="minorHAnsi"/>
-                <w:sz w:val="24"/>
-                <w:szCs w:val="24"/>
-                <w:u w:val="none"/>
-                <w:shd w:val="clear" w:color="auto" w:fill="FFFFFF"/>
-              </w:rPr>
-            </w:pPr>
-            <w:hyperlink r:id="rId55" w:history="1">
+                <w:sz w:val="24"/>
+                <w:szCs w:val="24"/>
+              </w:rPr>
+            </w:pPr>
+            <w:hyperlink r:id="rId58" w:history="1">
               <w:r>
                 <w:rPr>
-                  <w:rStyle w:val="Hyperlink"/>
-                  <w:rFonts w:asciiTheme="minorHAnsi" w:hAnsiTheme="minorHAnsi"/>
+                  <w:color w:val="0070C0"/>
                   <w:sz w:val="24"/>
                   <w:szCs w:val="24"/>
-                  <w:u w:val="none"/>
-                  <w:shd w:val="clear" w:color="auto" w:fill="FFFFFF"/>
                 </w:rPr>
                 <w:t>Bit-Wise Expressions</w:t>
               </w:r>
@@ -6565,28 +6410,47 @@
               <w:spacing w:after="160" w:line="259" w:lineRule="auto"/>
               <w:ind w:left="140" w:right="-21" w:hanging="172"/>
               <w:rPr>
-                <w:rStyle w:val="Hyperlink"/>
-                <w:rFonts w:asciiTheme="minorHAnsi" w:hAnsiTheme="minorHAnsi"/>
-                <w:sz w:val="24"/>
-                <w:szCs w:val="24"/>
-                <w:u w:val="none"/>
-                <w:shd w:val="clear" w:color="auto" w:fill="FFFFFF"/>
-              </w:rPr>
-            </w:pPr>
-            <w:hyperlink r:id="rId56" w:history="1">
+                <w:sz w:val="24"/>
+                <w:szCs w:val="24"/>
+              </w:rPr>
+            </w:pPr>
+            <w:hyperlink r:id="rId59" w:history="1">
               <w:r>
                 <w:rPr>
-                  <w:rStyle w:val="Hyperlink"/>
-                  <w:rFonts w:asciiTheme="minorHAnsi" w:hAnsiTheme="minorHAnsi"/>
+                  <w:color w:val="0070C0"/>
                   <w:sz w:val="24"/>
                   <w:szCs w:val="24"/>
-                  <w:u w:val="none"/>
-                  <w:shd w:val="clear" w:color="auto" w:fill="FFFFFF"/>
                 </w:rPr>
                 <w:t>Linked List Technology</w:t>
               </w:r>
             </w:hyperlink>
           </w:p>
+          <w:p>
+            <w:pPr>
+              <w:pStyle w:val="ListParagraph"/>
+              <w:numPr>
+                <w:ilvl w:val="0"/>
+                <w:numId w:val="3"/>
+              </w:numPr>
+              <w:spacing w:after="160" w:line="259" w:lineRule="auto"/>
+              <w:ind w:left="140" w:right="-21" w:hanging="172"/>
+              <w:rPr>
+                <w:sz w:val="24"/>
+                <w:szCs w:val="24"/>
+              </w:rPr>
+            </w:pPr>
+            <w:hyperlink r:id="rId60" w:history="1">
+              <w:r>
+                <w:rPr>
+                  <w:rStyle w:val="Hyperlink"/>
+                  <w:sz w:val="24"/>
+                  <w:szCs w:val="24"/>
+                  <w:u w:val="none"/>
+                </w:rPr>
+                <w:t>Other Topics</w:t>
+              </w:r>
+            </w:hyperlink>
+          </w:p>
         </w:tc>
         <w:tc>
           <w:tcPr>
@@ -6726,7 +6590,7 @@
                 <w:sz w:val="24"/>
                 <w:szCs w:val="24"/>
               </w:rPr>
-              <w:t>20</w:t>
+              <w:t>15</w:t>
             </w:r>
             <w:r>
               <w:rPr>
@@ -6799,7 +6663,7 @@
                 <w:rFonts w:asciiTheme="minorHAnsi" w:hAnsiTheme="minorHAnsi" w:cstheme="minorHAnsi"/>
                 <w:b/>
               </w:rPr>
-              <w:t>6</w:t>
+              <w:t>5</w:t>
             </w:r>
             <w:r>
               <w:rPr>
@@ -6815,14 +6679,7 @@
                 <w:rFonts w:asciiTheme="minorHAnsi" w:hAnsiTheme="minorHAnsi" w:cstheme="minorHAnsi"/>
                 <w:b/>
               </w:rPr>
-              <w:t>1</w:t>
-            </w:r>
-            <w:r>
-              <w:rPr>
-                <w:rFonts w:asciiTheme="minorHAnsi" w:hAnsiTheme="minorHAnsi" w:cstheme="minorHAnsi"/>
-                <w:b/>
-              </w:rPr>
-              <w:t>0</w:t>
+              <w:t>9</w:t>
             </w:r>
           </w:p>
         </w:tc>
@@ -6840,28 +6697,47 @@
               <w:spacing w:after="160" w:line="259" w:lineRule="auto"/>
               <w:ind w:left="140" w:right="-21" w:hanging="172"/>
               <w:rPr>
-                <w:rStyle w:val="Hyperlink"/>
-                <w:rFonts w:asciiTheme="minorHAnsi" w:hAnsiTheme="minorHAnsi"/>
-                <w:sz w:val="24"/>
-                <w:szCs w:val="24"/>
-                <w:u w:val="none"/>
-                <w:shd w:val="clear" w:color="auto" w:fill="FFFFFF"/>
-              </w:rPr>
-            </w:pPr>
-            <w:hyperlink r:id="rId57" w:history="1">
+                <w:sz w:val="24"/>
+                <w:szCs w:val="24"/>
+              </w:rPr>
+            </w:pPr>
+            <w:hyperlink r:id="rId61" w:history="1">
               <w:r>
                 <w:rPr>
-                  <w:rStyle w:val="Hyperlink"/>
-                  <w:rFonts w:asciiTheme="minorHAnsi" w:hAnsiTheme="minorHAnsi"/>
+                  <w:color w:val="0070C0"/>
                   <w:sz w:val="24"/>
                   <w:szCs w:val="24"/>
-                  <w:u w:val="none"/>
-                  <w:shd w:val="clear" w:color="auto" w:fill="FFFFFF"/>
                 </w:rPr>
                 <w:t>Linked List Technology</w:t>
               </w:r>
             </w:hyperlink>
           </w:p>
+          <w:p>
+            <w:pPr>
+              <w:pStyle w:val="ListParagraph"/>
+              <w:numPr>
+                <w:ilvl w:val="0"/>
+                <w:numId w:val="3"/>
+              </w:numPr>
+              <w:spacing w:after="160" w:line="259" w:lineRule="auto"/>
+              <w:ind w:left="140" w:right="-21" w:hanging="172"/>
+              <w:rPr>
+                <w:sz w:val="24"/>
+                <w:szCs w:val="24"/>
+              </w:rPr>
+            </w:pPr>
+            <w:hyperlink r:id="rId62" w:history="1">
+              <w:r>
+                <w:rPr>
+                  <w:rStyle w:val="Hyperlink"/>
+                  <w:sz w:val="24"/>
+                  <w:szCs w:val="24"/>
+                  <w:u w:val="none"/>
+                </w:rPr>
+                <w:t>Other Topics</w:t>
+              </w:r>
+            </w:hyperlink>
+          </w:p>
         </w:tc>
         <w:tc>
           <w:tcPr>
@@ -6876,24 +6752,14 @@
               </w:numPr>
               <w:ind w:left="140" w:right="-21" w:hanging="172"/>
               <w:rPr>
-                <w:rStyle w:val="Hyperlink"/>
-                <w:rFonts w:asciiTheme="minorHAnsi" w:hAnsiTheme="minorHAnsi"/>
-                <w:color w:val="auto"/>
-                <w:sz w:val="24"/>
-                <w:szCs w:val="24"/>
-                <w:u w:val="none"/>
-                <w:shd w:val="clear" w:color="auto" w:fill="FFFFFF"/>
-              </w:rPr>
-            </w:pPr>
-            <w:r>
-              <w:rPr>
-                <w:rStyle w:val="Hyperlink"/>
-                <w:rFonts w:asciiTheme="minorHAnsi" w:hAnsiTheme="minorHAnsi"/>
-                <w:color w:val="auto"/>
-                <w:sz w:val="24"/>
-                <w:szCs w:val="24"/>
-                <w:u w:val="none"/>
-                <w:shd w:val="clear" w:color="auto" w:fill="FFFFFF"/>
+                <w:sz w:val="24"/>
+                <w:szCs w:val="24"/>
+              </w:rPr>
+            </w:pPr>
+            <w:r>
+              <w:rPr>
+                <w:sz w:val="24"/>
+                <w:szCs w:val="24"/>
               </w:rPr>
               <w:t>Review</w:t>
             </w:r>
@@ -6997,7 +6863,7 @@
                 <w:rFonts w:asciiTheme="minorHAnsi" w:hAnsiTheme="minorHAnsi" w:cstheme="minorHAnsi"/>
                 <w:b/>
               </w:rPr>
-              <w:t>3</w:t>
+              <w:t>2</w:t>
             </w:r>
             <w:r>
               <w:rPr>
@@ -7020,7 +6886,7 @@
                 <w:rFonts w:asciiTheme="minorHAnsi" w:hAnsiTheme="minorHAnsi" w:cstheme="minorHAnsi"/>
                 <w:b/>
               </w:rPr>
-              <w:t>5</w:t>
+              <w:t>6</w:t>
             </w:r>
           </w:p>
         </w:tc>
@@ -7035,17 +6901,17 @@
                 <w:ilvl w:val="0"/>
                 <w:numId w:val="3"/>
               </w:numPr>
+              <w:spacing w:after="160" w:line="259" w:lineRule="auto"/>
               <w:ind w:left="140" w:right="-21" w:hanging="172"/>
-            </w:pPr>
-            <w:r>
-              <w:rPr>
-                <w:rStyle w:val="Hyperlink"/>
-                <w:rFonts w:asciiTheme="minorHAnsi" w:hAnsiTheme="minorHAnsi"/>
-                <w:color w:val="auto"/>
-                <w:sz w:val="24"/>
-                <w:szCs w:val="24"/>
-                <w:u w:val="none"/>
-                <w:shd w:val="clear" w:color="auto" w:fill="FFFFFF"/>
+              <w:rPr>
+                <w:sz w:val="24"/>
+                <w:szCs w:val="24"/>
+              </w:rPr>
+            </w:pPr>
+            <w:r>
+              <w:rPr>
+                <w:sz w:val="24"/>
+                <w:szCs w:val="24"/>
               </w:rPr>
               <w:t>Review</w:t>
             </w:r>
@@ -7062,26 +6928,17 @@
                 <w:ilvl w:val="0"/>
                 <w:numId w:val="3"/>
               </w:numPr>
+              <w:spacing w:after="160" w:line="259" w:lineRule="auto"/>
               <w:ind w:left="140" w:right="-21" w:hanging="172"/>
               <w:rPr>
-                <w:rStyle w:val="Hyperlink"/>
-                <w:rFonts w:asciiTheme="minorHAnsi" w:hAnsiTheme="minorHAnsi"/>
-                <w:color w:val="auto"/>
-                <w:sz w:val="24"/>
-                <w:szCs w:val="24"/>
-                <w:u w:val="none"/>
-                <w:shd w:val="clear" w:color="auto" w:fill="FFFFFF"/>
-              </w:rPr>
-            </w:pPr>
-            <w:r>
-              <w:rPr>
-                <w:rStyle w:val="Hyperlink"/>
-                <w:rFonts w:asciiTheme="minorHAnsi" w:hAnsiTheme="minorHAnsi"/>
-                <w:color w:val="auto"/>
-                <w:sz w:val="24"/>
-                <w:szCs w:val="24"/>
-                <w:u w:val="none"/>
-                <w:shd w:val="clear" w:color="auto" w:fill="FFFFFF"/>
+                <w:sz w:val="24"/>
+                <w:szCs w:val="24"/>
+              </w:rPr>
+            </w:pPr>
+            <w:r>
+              <w:rPr>
+                <w:sz w:val="24"/>
+                <w:szCs w:val="24"/>
               </w:rPr>
               <w:t>Review</w:t>
             </w:r>
@@ -7205,7 +7062,7 @@
 </file>
 
 <file path=word/numbering.xml><?xml version="1.0" encoding="utf-8"?>
-<w:numbering xmlns:wpc="http://schemas.microsoft.com/office/word/2010/wordprocessingCanvas" xmlns:cx="http://schemas.microsoft.com/office/drawing/2014/chartex" xmlns:cx1="http://schemas.microsoft.com/office/drawing/2015/9/8/chartex" xmlns:cx2="http://schemas.microsoft.com/office/drawing/2015/10/21/chartex" xmlns:cx3="http://schemas.microsoft.com/office/drawing/2016/5/9/chartex" xmlns:cx4="http://schemas.microsoft.com/office/drawing/2016/5/10/chartex" xmlns:cx5="http://schemas.microsoft.com/office/drawing/2016/5/11/chartex" xmlns:cx6="http://schemas.microsoft.com/office/drawing/2016/5/12/chartex" xmlns:cx7="http://schemas.microsoft.com/office/drawing/2016/5/13/chartex" xmlns:cx8="http://schemas.microsoft.com/office/drawing/2016/5/14/chartex" xmlns:mc="http://schemas.openxmlformats.org/markup-compatibility/2006" xmlns:aink="http://schemas.microsoft.com/office/drawing/2016/ink" xmlns:am3d="http://schemas.microsoft.com/office/drawing/2017/model3d" xmlns:o="urn:schemas-microsoft-com:office:office" xmlns:r="http://schemas.openxmlformats.org/officeDocument/2006/relationships" xmlns:m="http://schemas.openxmlformats.org/officeDocument/2006/math" xmlns:v="urn:schemas-microsoft-com:vml" xmlns:wp14="http://schemas.microsoft.com/office/word/2010/wordprocessingDrawing" xmlns:wp="http://schemas.openxmlformats.org/drawingml/2006/wordprocessingDrawing" xmlns:w10="urn:schemas-microsoft-com:office:word" xmlns:w="http://schemas.openxmlformats.org/wordprocessingml/2006/main" xmlns:w14="http://schemas.microsoft.com/office/word/2010/wordml" xmlns:w15="http://schemas.microsoft.com/office/word/2012/wordml" xmlns:w16cex="http://schemas.microsoft.com/office/word/2018/wordml/cex" xmlns:w16cid="http://schemas.microsoft.com/office/word/2016/wordml/cid" xmlns:w16="http://schemas.microsoft.com/office/word/2018/wordml" xmlns:w16sdtdh="http://schemas.microsoft.com/office/word/2020/wordml/sdtdatahash" xmlns:w16se="http://schemas.microsoft.com/office/word/2015/wordml/symex" xmlns:wpg="http://schemas.microsoft.com/office/word/2010/wordprocessingGroup" xmlns:wpi="http://schemas.microsoft.com/office/word/2010/wordprocessingInk" xmlns:wne="http://schemas.microsoft.com/office/word/2006/wordml" xmlns:wps="http://schemas.microsoft.com/office/word/2010/wordprocessingShape" mc:Ignorable="w14 w15 w16se w16cid w16 w16cex w16sdtdh wp14">
+<w:numbering xmlns:wpc="http://schemas.microsoft.com/office/word/2010/wordprocessingCanvas" xmlns:cx="http://schemas.microsoft.com/office/drawing/2014/chartex" xmlns:cx1="http://schemas.microsoft.com/office/drawing/2015/9/8/chartex" xmlns:cx2="http://schemas.microsoft.com/office/drawing/2015/10/21/chartex" xmlns:cx3="http://schemas.microsoft.com/office/drawing/2016/5/9/chartex" xmlns:cx4="http://schemas.microsoft.com/office/drawing/2016/5/10/chartex" xmlns:cx5="http://schemas.microsoft.com/office/drawing/2016/5/11/chartex" xmlns:cx6="http://schemas.microsoft.com/office/drawing/2016/5/12/chartex" xmlns:cx7="http://schemas.microsoft.com/office/drawing/2016/5/13/chartex" xmlns:cx8="http://schemas.microsoft.com/office/drawing/2016/5/14/chartex" xmlns:mc="http://schemas.openxmlformats.org/markup-compatibility/2006" xmlns:aink="http://schemas.microsoft.com/office/drawing/2016/ink" xmlns:am3d="http://schemas.microsoft.com/office/drawing/2017/model3d" xmlns:o="urn:schemas-microsoft-com:office:office" xmlns:oel="http://schemas.microsoft.com/office/2019/extlst" xmlns:r="http://schemas.openxmlformats.org/officeDocument/2006/relationships" xmlns:m="http://schemas.openxmlformats.org/officeDocument/2006/math" xmlns:v="urn:schemas-microsoft-com:vml" xmlns:wp14="http://schemas.microsoft.com/office/word/2010/wordprocessingDrawing" xmlns:wp="http://schemas.openxmlformats.org/drawingml/2006/wordprocessingDrawing" xmlns:w10="urn:schemas-microsoft-com:office:word" xmlns:w="http://schemas.openxmlformats.org/wordprocessingml/2006/main" xmlns:w14="http://schemas.microsoft.com/office/word/2010/wordml" xmlns:w15="http://schemas.microsoft.com/office/word/2012/wordml" xmlns:w16cex="http://schemas.microsoft.com/office/word/2018/wordml/cex" xmlns:w16cid="http://schemas.microsoft.com/office/word/2016/wordml/cid" xmlns:w16="http://schemas.microsoft.com/office/word/2018/wordml" xmlns:w16sdtdh="http://schemas.microsoft.com/office/word/2020/wordml/sdtdatahash" xmlns:w16se="http://schemas.microsoft.com/office/word/2015/wordml/symex" xmlns:wpg="http://schemas.microsoft.com/office/word/2010/wordprocessingGroup" xmlns:wpi="http://schemas.microsoft.com/office/word/2010/wordprocessingInk" xmlns:wne="http://schemas.microsoft.com/office/word/2006/wordml" xmlns:wps="http://schemas.microsoft.com/office/word/2010/wordprocessingShape" mc:Ignorable="w14 w15 w16se w16cid w16 w16cex w16sdtdh wp14">
   <w:abstractNum w:abstractNumId="0" w15:restartNumberingAfterBreak="0">
     <w:nsid w:val="100B2932"/>
     <w:multiLevelType w:val="hybridMultilevel"/>
@@ -7329,7 +7186,7 @@
       <w:lvlText w:val=""/>
       <w:lvlJc w:val="left"/>
       <w:pPr>
-        <w:ind w:left="720" w:hanging="360"/>
+        <w:ind w:left="927" w:hanging="360"/>
       </w:pPr>
       <w:rPr>
         <w:rFonts w:ascii="Symbol" w:hAnsi="Symbol" w:hint="default"/>
@@ -7757,16 +7614,16 @@
       </w:rPr>
     </w:lvl>
   </w:abstractNum>
-  <w:num w:numId="1">
+  <w:num w:numId="1" w16cid:durableId="1834057355">
     <w:abstractNumId w:val="3"/>
   </w:num>
-  <w:num w:numId="2">
+  <w:num w:numId="2" w16cid:durableId="1488670296">
     <w:abstractNumId w:val="0"/>
   </w:num>
-  <w:num w:numId="3">
+  <w:num w:numId="3" w16cid:durableId="1139759026">
     <w:abstractNumId w:val="1"/>
   </w:num>
-  <w:num w:numId="4">
+  <w:num w:numId="4" w16cid:durableId="256520717">
     <w:abstractNumId w:val="2"/>
   </w:num>
 </w:numbering>
@@ -7895,7 +7752,6 @@
     <w:lsdException w:name="HTML Sample" w:semiHidden="1" w:unhideWhenUsed="1"/>
     <w:lsdException w:name="HTML Typewriter" w:semiHidden="1" w:unhideWhenUsed="1"/>
     <w:lsdException w:name="HTML Variable" w:semiHidden="1" w:unhideWhenUsed="1"/>
-    <w:lsdException w:name="Normal Table" w:semiHidden="1" w:unhideWhenUsed="1"/>
     <w:lsdException w:name="annotation subject" w:semiHidden="1" w:unhideWhenUsed="1"/>
     <w:lsdException w:name="No List" w:semiHidden="1" w:unhideWhenUsed="1"/>
     <w:lsdException w:name="Outline List 1" w:semiHidden="1" w:unhideWhenUsed="1"/>
@@ -7938,11 +7794,8 @@
     <w:lsdException w:name="Table Contemporary" w:semiHidden="1" w:unhideWhenUsed="1"/>
     <w:lsdException w:name="Table Elegant" w:semiHidden="1" w:unhideWhenUsed="1"/>
     <w:lsdException w:name="Table Professional" w:semiHidden="1" w:unhideWhenUsed="1"/>
-    <w:lsdException w:name="Table Subtle 1" w:semiHidden="1" w:unhideWhenUsed="1"/>
     <w:lsdException w:name="Table Subtle 2" w:semiHidden="1" w:unhideWhenUsed="1"/>
     <w:lsdException w:name="Table Web 1" w:semiHidden="1" w:unhideWhenUsed="1"/>
-    <w:lsdException w:name="Table Web 2" w:semiHidden="1" w:unhideWhenUsed="1"/>
-    <w:lsdException w:name="Table Web 3" w:semiHidden="1" w:unhideWhenUsed="1"/>
     <w:lsdException w:name="Balloon Text" w:semiHidden="1" w:unhideWhenUsed="1"/>
     <w:lsdException w:name="Table Grid" w:uiPriority="39"/>
     <w:lsdException w:name="Table Theme" w:semiHidden="1" w:unhideWhenUsed="1"/>
@@ -8477,8 +8330,8 @@
       <w:szCs w:val="18"/>
     </w:rPr>
   </w:style>
-  <w:style w:type="character" w:styleId="UnresolvedMention">
-    <w:name w:val="Unresolved Mention"/>
+  <w:style w:type="character" w:customStyle="1" w:styleId="UnresolvedMention1">
+    <w:name w:val="Unresolved Mention1"/>
     <w:basedOn w:val="DefaultParagraphFont"/>
     <w:uiPriority w:val="99"/>
     <w:semiHidden/>
@@ -8769,9 +8622,9 @@
 </file>
 
 <file path=customXml/item3.xml><?xml version="1.0" encoding="utf-8"?>
-<ct:contentTypeSchema xmlns:ct="http://schemas.microsoft.com/office/2006/metadata/contentType" xmlns:ma="http://schemas.microsoft.com/office/2006/metadata/properties/metaAttributes" ct:_="" ma:_="" ma:contentTypeName="Document" ma:contentTypeID="0x010100B90431BC0474204BA5DF53F8B381F09C" ma:contentTypeVersion="10" ma:contentTypeDescription="Create a new document." ma:contentTypeScope="" ma:versionID="46a56dcb57efd34ab26e1d66c3131e6c">
-  <xsd:schema xmlns:xsd="http://www.w3.org/2001/XMLSchema" xmlns:xs="http://www.w3.org/2001/XMLSchema" xmlns:p="http://schemas.microsoft.com/office/2006/metadata/properties" xmlns:ns2="f6759040-d046-4ead-920a-51d0beeee03a" targetNamespace="http://schemas.microsoft.com/office/2006/metadata/properties" ma:root="true" ma:fieldsID="8224ae533ccbdcd1039387af44fd33ac" ns2:_="">
-    <xsd:import namespace="f6759040-d046-4ead-920a-51d0beeee03a"/>
+<ct:contentTypeSchema xmlns:ct="http://schemas.microsoft.com/office/2006/metadata/contentType" xmlns:ma="http://schemas.microsoft.com/office/2006/metadata/properties/metaAttributes" ct:_="" ma:_="" ma:contentTypeName="Document" ma:contentTypeID="0x0101005CAB2753670D26458075ACCC55E8C684" ma:contentTypeVersion="5" ma:contentTypeDescription="Create a new document." ma:contentTypeScope="" ma:versionID="f623bcf0860611d9911258ee628177c5">
+  <xsd:schema xmlns:xsd="http://www.w3.org/2001/XMLSchema" xmlns:xs="http://www.w3.org/2001/XMLSchema" xmlns:p="http://schemas.microsoft.com/office/2006/metadata/properties" xmlns:ns2="916a5d75-2a50-4619-ad84-c7e8d311c051" targetNamespace="http://schemas.microsoft.com/office/2006/metadata/properties" ma:root="true" ma:fieldsID="5f12ffe26ec497cd8ab48bae5b03fcde" ns2:_="">
+    <xsd:import namespace="916a5d75-2a50-4619-ad84-c7e8d311c051"/>
     <xsd:element name="properties">
       <xsd:complexType>
         <xsd:sequence>
@@ -8782,12 +8635,7 @@
                 <xsd:element ref="ns2:MediaServiceFastMetadata" minOccurs="0"/>
                 <xsd:element ref="ns2:MediaServiceAutoKeyPoints" minOccurs="0"/>
                 <xsd:element ref="ns2:MediaServiceKeyPoints" minOccurs="0"/>
-                <xsd:element ref="ns2:MediaServiceAutoTags" minOccurs="0"/>
-                <xsd:element ref="ns2:MediaServiceOCR" minOccurs="0"/>
-                <xsd:element ref="ns2:MediaServiceGenerationTime" minOccurs="0"/>
-                <xsd:element ref="ns2:MediaServiceEventHashCode" minOccurs="0"/>
                 <xsd:element ref="ns2:MediaServiceDateTaken" minOccurs="0"/>
-                <xsd:element ref="ns2:MediaLengthInSeconds" minOccurs="0"/>
               </xsd:all>
             </xsd:complexType>
           </xsd:element>
@@ -8795,7 +8643,7 @@
       </xsd:complexType>
     </xsd:element>
   </xsd:schema>
-  <xsd:schema xmlns:xsd="http://www.w3.org/2001/XMLSchema" xmlns:xs="http://www.w3.org/2001/XMLSchema" xmlns:dms="http://schemas.microsoft.com/office/2006/documentManagement/types" xmlns:pc="http://schemas.microsoft.com/office/infopath/2007/PartnerControls" targetNamespace="f6759040-d046-4ead-920a-51d0beeee03a" elementFormDefault="qualified">
+  <xsd:schema xmlns:xsd="http://www.w3.org/2001/XMLSchema" xmlns:xs="http://www.w3.org/2001/XMLSchema" xmlns:dms="http://schemas.microsoft.com/office/2006/documentManagement/types" xmlns:pc="http://schemas.microsoft.com/office/infopath/2007/PartnerControls" targetNamespace="916a5d75-2a50-4619-ad84-c7e8d311c051" elementFormDefault="qualified">
     <xsd:import namespace="http://schemas.microsoft.com/office/2006/documentManagement/types"/>
     <xsd:import namespace="http://schemas.microsoft.com/office/infopath/2007/PartnerControls"/>
     <xsd:element name="MediaServiceMetadata" ma:index="8" nillable="true" ma:displayName="MediaServiceMetadata" ma:hidden="true" ma:internalName="MediaServiceMetadata" ma:readOnly="true">
@@ -8820,36 +8668,9 @@
         </xsd:restriction>
       </xsd:simpleType>
     </xsd:element>
-    <xsd:element name="MediaServiceAutoTags" ma:index="12" nillable="true" ma:displayName="Tags" ma:internalName="MediaServiceAutoTags" ma:readOnly="true">
+    <xsd:element name="MediaServiceDateTaken" ma:index="12" nillable="true" ma:displayName="MediaServiceDateTaken" ma:hidden="true" ma:internalName="MediaServiceDateTaken" ma:readOnly="true">
       <xsd:simpleType>
         <xsd:restriction base="dms:Text"/>
-      </xsd:simpleType>
-    </xsd:element>
-    <xsd:element name="MediaServiceOCR" ma:index="13" nillable="true" ma:displayName="Extracted Text" ma:internalName="MediaServiceOCR" ma:readOnly="true">
-      <xsd:simpleType>
-        <xsd:restriction base="dms:Note">
-          <xsd:maxLength value="255"/>
-        </xsd:restriction>
-      </xsd:simpleType>
-    </xsd:element>
-    <xsd:element name="MediaServiceGenerationTime" ma:index="14" nillable="true" ma:displayName="MediaServiceGenerationTime" ma:hidden="true" ma:internalName="MediaServiceGenerationTime" ma:readOnly="true">
-      <xsd:simpleType>
-        <xsd:restriction base="dms:Text"/>
-      </xsd:simpleType>
-    </xsd:element>
-    <xsd:element name="MediaServiceEventHashCode" ma:index="15" nillable="true" ma:displayName="MediaServiceEventHashCode" ma:hidden="true" ma:internalName="MediaServiceEventHashCode" ma:readOnly="true">
-      <xsd:simpleType>
-        <xsd:restriction base="dms:Text"/>
-      </xsd:simpleType>
-    </xsd:element>
-    <xsd:element name="MediaServiceDateTaken" ma:index="16" nillable="true" ma:displayName="MediaServiceDateTaken" ma:hidden="true" ma:internalName="MediaServiceDateTaken" ma:readOnly="true">
-      <xsd:simpleType>
-        <xsd:restriction base="dms:Text"/>
-      </xsd:simpleType>
-    </xsd:element>
-    <xsd:element name="MediaLengthInSeconds" ma:index="17" nillable="true" ma:displayName="Length (seconds)" ma:internalName="MediaLengthInSeconds" ma:readOnly="true">
-      <xsd:simpleType>
-        <xsd:restriction base="dms:Unknown"/>
       </xsd:simpleType>
     </xsd:element>
   </xsd:schema>
@@ -8970,13 +8791,13 @@
 </file>
 
 <file path=customXml/itemProps3.xml><?xml version="1.0" encoding="utf-8"?>
-<ds:datastoreItem xmlns:ds="http://schemas.openxmlformats.org/officeDocument/2006/customXml" ds:itemID="{1E1B6560-5AA7-433A-B882-109D039C059B}">
+<ds:datastoreItem xmlns:ds="http://schemas.openxmlformats.org/officeDocument/2006/customXml" ds:itemID="{A8391ECE-8D6C-4173-99E2-E61D7304818B}">
   <ds:schemaRefs>
     <ds:schemaRef ds:uri="http://schemas.microsoft.com/office/2006/metadata/contentType"/>
     <ds:schemaRef ds:uri="http://schemas.microsoft.com/office/2006/metadata/properties/metaAttributes"/>
     <ds:schemaRef ds:uri="http://www.w3.org/2001/XMLSchema"/>
     <ds:schemaRef ds:uri="http://schemas.microsoft.com/office/2006/metadata/properties"/>
-    <ds:schemaRef ds:uri="f6759040-d046-4ead-920a-51d0beeee03a"/>
+    <ds:schemaRef ds:uri="916a5d75-2a50-4619-ad84-c7e8d311c051"/>
     <ds:schemaRef ds:uri="http://schemas.microsoft.com/office/2006/documentManagement/types"/>
     <ds:schemaRef ds:uri="http://schemas.microsoft.com/office/infopath/2007/PartnerControls"/>
     <ds:schemaRef ds:uri="http://schemas.openxmlformats.org/package/2006/metadata/core-properties"/>

</xml_diff>